<commit_message>
backup de sua laptop
</commit_message>
<xml_diff>
--- a/Báo cáo và ghi chú/Lâm Minh Thiện - Chuyên đề.docx
+++ b/Báo cáo và ghi chú/Lâm Minh Thiện - Chuyên đề.docx
@@ -11685,37 +11685,26 @@
       <w:pPr>
         <w:pStyle w:val="DA-A1"/>
       </w:pPr>
-      <w:bookmarkStart w:id="33" w:name="_Toc77004683"/>
-      <w:bookmarkStart w:id="34" w:name="_Toc45468474"/>
-      <w:bookmarkStart w:id="35" w:name="_Toc45290926"/>
-      <w:bookmarkStart w:id="36" w:name="_Toc45475748"/>
-      <w:bookmarkStart w:id="37" w:name="_Toc45474528"/>
       <w:r>
         <w:lastRenderedPageBreak/>
-        <w:t>TỔNG QUAN VỀ VẤN ĐỀ NGHIÊN CỨU</w:t>
+        <w:t>KHẢO SÁT HIỆN TRẠNG</w:t>
+      </w:r>
+    </w:p>
+    <w:p>
+      <w:pPr>
+        <w:pStyle w:val="DA-A2"/>
+      </w:pPr>
+      <w:bookmarkStart w:id="33" w:name="_Toc77004684"/>
+      <w:r>
+        <w:t>Lý do chọn đề tài</w:t>
       </w:r>
       <w:bookmarkEnd w:id="33"/>
-      <w:bookmarkEnd w:id="34"/>
-      <w:bookmarkEnd w:id="35"/>
-      <w:bookmarkEnd w:id="36"/>
-      <w:bookmarkEnd w:id="37"/>
-    </w:p>
-    <w:p>
-      <w:pPr>
-        <w:pStyle w:val="DA-A2"/>
-      </w:pPr>
-      <w:bookmarkStart w:id="38" w:name="_Toc77004684"/>
-      <w:r>
-        <w:t>Lý do chọn đề tài</w:t>
-      </w:r>
-      <w:bookmarkEnd w:id="38"/>
     </w:p>
     <w:p>
       <w:pPr>
         <w:ind w:firstLine="720"/>
         <w:jc w:val="both"/>
       </w:pPr>
-      <w:bookmarkStart w:id="39" w:name="_GoBack"/>
       <w:r>
         <w:t xml:space="preserve">Lý do mà em chọn đề tài, vì đây là sở trường của em. Cộng với việc em đã có một vài kinh nghiệm, lý thuyết kể từ môn học Đồ </w:t>
       </w:r>
@@ -11738,17 +11727,19 @@
       <w:r>
         <w:t>để làm backend cho trang web với ASP.NET MVC và lập trình front end bằng ReactJS thay cho Blazor. Mục đích không chỉ giúp em tiếp cận cách thức lập trình khác, mà còn tạo ra một sản phẩm cá nhân nổi bật cho mình cũng như cho cửa hang laptop Đức Thịnh</w:t>
       </w:r>
+      <w:r>
+        <w:t>.</w:t>
+      </w:r>
     </w:p>
     <w:p>
       <w:pPr>
         <w:pStyle w:val="DA-A2"/>
       </w:pPr>
-      <w:bookmarkStart w:id="40" w:name="_Toc77004685"/>
-      <w:bookmarkEnd w:id="39"/>
+      <w:bookmarkStart w:id="34" w:name="_Toc77004685"/>
       <w:r>
         <w:t>Tổng quan về đề tài</w:t>
       </w:r>
-      <w:bookmarkEnd w:id="40"/>
+      <w:bookmarkEnd w:id="34"/>
     </w:p>
     <w:p>
       <w:pPr>
@@ -11764,8 +11755,8 @@
       <w:r>
         <w:tab/>
       </w:r>
-      <w:bookmarkStart w:id="41" w:name="_Toc45284910"/>
-      <w:bookmarkStart w:id="42" w:name="_Toc45639338"/>
+      <w:bookmarkStart w:id="35" w:name="_Toc45284910"/>
+      <w:bookmarkStart w:id="36" w:name="_Toc45639338"/>
       <w:r>
         <w:rPr>
           <w:lang w:val="vi-VN"/>
@@ -11818,585 +11809,86 @@
         <w:rPr>
           <w:lang w:val="vi-VN"/>
         </w:rPr>
-        <w:t xml:space="preserve"> </w:t>
+        <w:t xml:space="preserve"> Facebook,.... Cử</w:t>
       </w:r>
       <w:r>
         <w:rPr>
           <w:lang w:val="vi-VN"/>
         </w:rPr>
-        <w:t>Facebook,....</w:t>
+        <w:t xml:space="preserve">a hàng </w:t>
       </w:r>
       <w:r>
         <w:rPr>
           <w:lang w:val="vi-VN"/>
         </w:rPr>
-        <w:t xml:space="preserve"> </w:t>
+        <w:t>laptop Đức Thịnh bắt đầu quảng bá các sản phẩm laptop củ</w:t>
       </w:r>
       <w:r>
         <w:rPr>
           <w:lang w:val="vi-VN"/>
         </w:rPr>
-        <w:t>Cử</w:t>
+        <w:t>a mình qua các trang</w:t>
       </w:r>
       <w:r>
         <w:rPr>
           <w:lang w:val="vi-VN"/>
         </w:rPr>
-        <w:t xml:space="preserve">a hàng </w:t>
+        <w:t xml:space="preserve"> mạng xã hội Facebook, Youtube. Tuy nhiên việc đăng tải từng sản phẩm đơn lẻ lên trang mạng xã hội như vậy không thu hút được sự chú ý của mọi ngườ</w:t>
       </w:r>
       <w:r>
         <w:rPr>
           <w:lang w:val="vi-VN"/>
         </w:rPr>
-        <w:t>laptop Đức Thịnh</w:t>
+        <w:t>i</w:t>
       </w:r>
       <w:r>
         <w:rPr>
           <w:lang w:val="vi-VN"/>
         </w:rPr>
-        <w:t xml:space="preserve"> bắt đầu quảng bá các sản phẩm laptop củ</w:t>
+        <w:t>.Nhận thấy điều đó, cửa hàng A đã mong muốn có mộ</w:t>
       </w:r>
       <w:r>
         <w:rPr>
           <w:lang w:val="vi-VN"/>
         </w:rPr>
-        <w:t>a mình qua các trang</w:t>
+        <w:t>t trang web riêng cho</w:t>
       </w:r>
       <w:r>
         <w:rPr>
           <w:lang w:val="vi-VN"/>
         </w:rPr>
-        <w:t xml:space="preserve"> </w:t>
+        <w:t>mình để bố trí hình ảnh sản phẩm có bố cục đẹp hơn. Khách hàng dễ tìm kiế</w:t>
       </w:r>
       <w:r>
         <w:rPr>
           <w:lang w:val="vi-VN"/>
         </w:rPr>
-        <w:t>mạng xã hội Facebook, Youtube. Tuy nhiên việc đăng tải từng sản phẩm đơn lẻ</w:t>
+        <w:t>m</w:t>
       </w:r>
       <w:r>
         <w:rPr>
           <w:lang w:val="vi-VN"/>
         </w:rPr>
-        <w:t xml:space="preserve"> </w:t>
+        <w:t xml:space="preserve"> sản phẩm dễ</w:t>
       </w:r>
       <w:r>
         <w:rPr>
           <w:lang w:val="vi-VN"/>
         </w:rPr>
-        <w:t>lên trang mạng xã hội như vậy không thu hút được sự chú ý của mọi ngườ</w:t>
-      </w:r>
-      <w:r>
-        <w:rPr>
-          <w:lang w:val="vi-VN"/>
-        </w:rPr>
-        <w:t>i</w:t>
-      </w:r>
-      <w:r>
-        <w:rPr>
-          <w:lang w:val="vi-VN"/>
-        </w:rPr>
-        <w:t>.</w:t>
-      </w:r>
-      <w:r>
-        <w:rPr>
-          <w:lang w:val="vi-VN"/>
-        </w:rPr>
-        <w:t>Nhận thấy điều đó, cửa hàng A đã mong muốn có mộ</w:t>
-      </w:r>
-      <w:r>
-        <w:rPr>
-          <w:lang w:val="vi-VN"/>
-        </w:rPr>
-        <w:t>t trang web riêng cho</w:t>
-      </w:r>
-      <w:r>
-        <w:rPr>
-          <w:lang w:val="vi-VN"/>
-        </w:rPr>
-        <w:t>mình để bố trí hình ảnh sản phẩm có bố cục đẹp hơn. Khách hàng dễ tìm kiế</w:t>
-      </w:r>
-      <w:r>
-        <w:rPr>
-          <w:lang w:val="vi-VN"/>
-        </w:rPr>
-        <w:t>m</w:t>
-      </w:r>
-      <w:r>
-        <w:rPr>
-          <w:lang w:val="vi-VN"/>
-        </w:rPr>
-        <w:t xml:space="preserve"> </w:t>
-      </w:r>
-      <w:r>
-        <w:rPr>
-          <w:lang w:val="vi-VN"/>
-        </w:rPr>
-        <w:t>sản phẩm dễ</w:t>
-      </w:r>
-      <w:r>
-        <w:rPr>
-          <w:lang w:val="vi-VN"/>
-        </w:rPr>
         <w:t xml:space="preserve"> hơn.</w:t>
       </w:r>
-    </w:p>
-    <w:bookmarkEnd w:id="41"/>
-    <w:bookmarkEnd w:id="42"/>
-    <w:p>
-      <w:pPr>
-        <w:tabs>
-          <w:tab w:val="left" w:pos="0"/>
-        </w:tabs>
-        <w:jc w:val="both"/>
-      </w:pPr>
-      <w:r>
-        <w:tab/>
-        <w:t xml:space="preserve">Hiện nay thì việc lấy ý kiến của người học là một việc rất quan trọng được trường ĐHNT quan tâm, dựa </w:t>
-      </w:r>
-      <w:proofErr w:type="gramStart"/>
-      <w:r>
-        <w:t>theo</w:t>
-      </w:r>
-      <w:proofErr w:type="gramEnd"/>
-      <w:r>
-        <w:t xml:space="preserve"> số liệu thống kê ta có được bảng:</w:t>
-      </w:r>
-      <w:r>
-        <w:tab/>
-      </w:r>
-    </w:p>
-    <w:p>
-      <w:pPr>
-        <w:pStyle w:val="Caption"/>
-      </w:pPr>
-      <w:bookmarkStart w:id="43" w:name="_Toc77005388"/>
-      <w:r>
-        <w:t>Bảng 1.</w:t>
-      </w:r>
-      <w:r>
-        <w:fldChar w:fldCharType="begin"/>
-      </w:r>
-      <w:r>
-        <w:instrText xml:space="preserve"> SEQ Bảng \* ARABIC </w:instrText>
-      </w:r>
-      <w:r>
-        <w:fldChar w:fldCharType="separate"/>
-      </w:r>
-      <w:r>
-        <w:t>1</w:t>
-      </w:r>
-      <w:r>
-        <w:fldChar w:fldCharType="end"/>
-      </w:r>
-      <w:r>
-        <w:t>. Thống kê số lượt sinh viên tham gia đánh giá và số ý kiến khác</w:t>
-      </w:r>
-      <w:bookmarkEnd w:id="43"/>
-    </w:p>
-    <w:tbl>
-      <w:tblPr>
-        <w:tblStyle w:val="TableGrid"/>
-        <w:tblW w:w="0" w:type="auto"/>
-        <w:jc w:val="center"/>
-        <w:tblLook w:val="04A0" w:firstRow="1" w:lastRow="0" w:firstColumn="1" w:lastColumn="0" w:noHBand="0" w:noVBand="1"/>
-      </w:tblPr>
-      <w:tblGrid>
-        <w:gridCol w:w="3397"/>
-        <w:gridCol w:w="1712"/>
-        <w:gridCol w:w="1549"/>
-        <w:gridCol w:w="1995"/>
-      </w:tblGrid>
-      <w:tr>
-        <w:trPr>
-          <w:jc w:val="center"/>
-        </w:trPr>
-        <w:tc>
-          <w:tcPr>
-            <w:tcW w:w="3397" w:type="dxa"/>
-          </w:tcPr>
-          <w:p>
-            <w:pPr>
-              <w:spacing w:before="120" w:after="120"/>
-              <w:jc w:val="center"/>
-              <w:rPr>
-                <w:sz w:val="24"/>
-              </w:rPr>
-            </w:pPr>
-          </w:p>
-        </w:tc>
-        <w:tc>
-          <w:tcPr>
-            <w:tcW w:w="1712" w:type="dxa"/>
-          </w:tcPr>
-          <w:p>
-            <w:pPr>
-              <w:spacing w:before="120" w:after="120"/>
-              <w:jc w:val="center"/>
-              <w:rPr>
-                <w:b/>
-                <w:sz w:val="24"/>
-              </w:rPr>
-            </w:pPr>
-            <w:r>
-              <w:rPr>
-                <w:b/>
-                <w:sz w:val="24"/>
-              </w:rPr>
-              <w:t>Học kỳ 2</w:t>
-            </w:r>
-          </w:p>
-          <w:p>
-            <w:pPr>
-              <w:spacing w:before="120" w:after="120"/>
-              <w:jc w:val="center"/>
-              <w:rPr>
-                <w:b/>
-                <w:sz w:val="24"/>
-              </w:rPr>
-            </w:pPr>
-            <w:r>
-              <w:rPr>
-                <w:b/>
-                <w:sz w:val="24"/>
-              </w:rPr>
-              <w:t>2018-2019</w:t>
-            </w:r>
-          </w:p>
-        </w:tc>
-        <w:tc>
-          <w:tcPr>
-            <w:tcW w:w="1549" w:type="dxa"/>
-          </w:tcPr>
-          <w:p>
-            <w:pPr>
-              <w:spacing w:before="120" w:after="120"/>
-              <w:jc w:val="center"/>
-              <w:rPr>
-                <w:b/>
-                <w:sz w:val="24"/>
-              </w:rPr>
-            </w:pPr>
-            <w:r>
-              <w:rPr>
-                <w:b/>
-                <w:sz w:val="24"/>
-              </w:rPr>
-              <w:t>Học kỳ 1</w:t>
-            </w:r>
-          </w:p>
-          <w:p>
-            <w:pPr>
-              <w:spacing w:before="120" w:after="120"/>
-              <w:jc w:val="center"/>
-              <w:rPr>
-                <w:b/>
-                <w:sz w:val="24"/>
-              </w:rPr>
-            </w:pPr>
-            <w:r>
-              <w:rPr>
-                <w:b/>
-                <w:sz w:val="24"/>
-              </w:rPr>
-              <w:t>2019-2020</w:t>
-            </w:r>
-          </w:p>
-        </w:tc>
-        <w:tc>
-          <w:tcPr>
-            <w:tcW w:w="1995" w:type="dxa"/>
-          </w:tcPr>
-          <w:p>
-            <w:pPr>
-              <w:spacing w:before="120" w:after="120"/>
-              <w:jc w:val="center"/>
-              <w:rPr>
-                <w:b/>
-                <w:sz w:val="24"/>
-              </w:rPr>
-            </w:pPr>
-            <w:r>
-              <w:rPr>
-                <w:b/>
-                <w:sz w:val="24"/>
-              </w:rPr>
-              <w:t>Khảo sát giảng dạy E-Learning</w:t>
-            </w:r>
-          </w:p>
-        </w:tc>
-      </w:tr>
-      <w:tr>
-        <w:trPr>
-          <w:jc w:val="center"/>
-        </w:trPr>
-        <w:tc>
-          <w:tcPr>
-            <w:tcW w:w="3397" w:type="dxa"/>
-          </w:tcPr>
-          <w:p>
-            <w:pPr>
-              <w:spacing w:before="120" w:after="120"/>
-              <w:jc w:val="center"/>
-              <w:rPr>
-                <w:sz w:val="24"/>
-              </w:rPr>
-            </w:pPr>
-            <w:r>
-              <w:rPr>
-                <w:sz w:val="24"/>
-              </w:rPr>
-              <w:t>Số lượt sinh viên đánh giá</w:t>
-            </w:r>
-          </w:p>
-        </w:tc>
-        <w:tc>
-          <w:tcPr>
-            <w:tcW w:w="1712" w:type="dxa"/>
-            <w:vAlign w:val="center"/>
-          </w:tcPr>
-          <w:p>
-            <w:pPr>
-              <w:spacing w:before="120" w:after="120"/>
-              <w:jc w:val="center"/>
-              <w:rPr>
-                <w:sz w:val="24"/>
-              </w:rPr>
-            </w:pPr>
-            <w:r>
-              <w:rPr>
-                <w:sz w:val="24"/>
-              </w:rPr>
-              <w:t>81.000</w:t>
-            </w:r>
-          </w:p>
-        </w:tc>
-        <w:tc>
-          <w:tcPr>
-            <w:tcW w:w="1549" w:type="dxa"/>
-            <w:vAlign w:val="center"/>
-          </w:tcPr>
-          <w:p>
-            <w:pPr>
-              <w:spacing w:before="120" w:after="120"/>
-              <w:jc w:val="center"/>
-              <w:rPr>
-                <w:sz w:val="24"/>
-              </w:rPr>
-            </w:pPr>
-            <w:r>
-              <w:rPr>
-                <w:sz w:val="24"/>
-              </w:rPr>
-              <w:t>116.910</w:t>
-            </w:r>
-          </w:p>
-        </w:tc>
-        <w:tc>
-          <w:tcPr>
-            <w:tcW w:w="1995" w:type="dxa"/>
-            <w:vAlign w:val="center"/>
-          </w:tcPr>
-          <w:p>
-            <w:pPr>
-              <w:spacing w:before="120" w:after="120"/>
-              <w:jc w:val="center"/>
-              <w:rPr>
-                <w:sz w:val="24"/>
-              </w:rPr>
-            </w:pPr>
-            <w:r>
-              <w:rPr>
-                <w:sz w:val="24"/>
-              </w:rPr>
-              <w:t>65.000</w:t>
-            </w:r>
-          </w:p>
-        </w:tc>
-      </w:tr>
-      <w:tr>
-        <w:trPr>
-          <w:jc w:val="center"/>
-        </w:trPr>
-        <w:tc>
-          <w:tcPr>
-            <w:tcW w:w="3397" w:type="dxa"/>
-          </w:tcPr>
-          <w:p>
-            <w:pPr>
-              <w:spacing w:before="120" w:after="120"/>
-              <w:jc w:val="center"/>
-              <w:rPr>
-                <w:sz w:val="24"/>
-              </w:rPr>
-            </w:pPr>
-            <w:r>
-              <w:rPr>
-                <w:sz w:val="24"/>
-              </w:rPr>
-              <w:t>Số lượng ý kiến cho câu hỏi mở</w:t>
-            </w:r>
-          </w:p>
-        </w:tc>
-        <w:tc>
-          <w:tcPr>
-            <w:tcW w:w="1712" w:type="dxa"/>
-            <w:vAlign w:val="center"/>
-          </w:tcPr>
-          <w:p>
-            <w:pPr>
-              <w:spacing w:before="120" w:after="120"/>
-              <w:jc w:val="center"/>
-              <w:rPr>
-                <w:sz w:val="24"/>
-              </w:rPr>
-            </w:pPr>
-            <w:r>
-              <w:rPr>
-                <w:sz w:val="24"/>
-              </w:rPr>
-              <w:t>31.651</w:t>
-            </w:r>
-          </w:p>
-        </w:tc>
-        <w:tc>
-          <w:tcPr>
-            <w:tcW w:w="1549" w:type="dxa"/>
-            <w:vAlign w:val="center"/>
-          </w:tcPr>
-          <w:p>
-            <w:pPr>
-              <w:spacing w:before="120" w:after="120"/>
-              <w:jc w:val="center"/>
-              <w:rPr>
-                <w:sz w:val="24"/>
-              </w:rPr>
-            </w:pPr>
-            <w:r>
-              <w:rPr>
-                <w:sz w:val="24"/>
-              </w:rPr>
-              <w:t>36.103</w:t>
-            </w:r>
-          </w:p>
-        </w:tc>
-        <w:tc>
-          <w:tcPr>
-            <w:tcW w:w="1995" w:type="dxa"/>
-            <w:vAlign w:val="center"/>
-          </w:tcPr>
-          <w:p>
-            <w:pPr>
-              <w:keepNext/>
-              <w:spacing w:before="120" w:after="120"/>
-              <w:jc w:val="center"/>
-              <w:rPr>
-                <w:sz w:val="24"/>
-              </w:rPr>
-            </w:pPr>
-            <w:r>
-              <w:rPr>
-                <w:sz w:val="24"/>
-              </w:rPr>
-              <w:t>18.000</w:t>
-            </w:r>
-          </w:p>
-        </w:tc>
-      </w:tr>
-    </w:tbl>
-    <w:p>
-      <w:pPr>
-        <w:tabs>
-          <w:tab w:val="left" w:pos="0"/>
-        </w:tabs>
-        <w:spacing w:before="120"/>
-        <w:jc w:val="both"/>
-        <w:rPr>
-          <w:color w:val="000000" w:themeColor="text1"/>
-          <w:lang w:val="vi-VN"/>
-        </w:rPr>
-      </w:pPr>
-      <w:r>
-        <w:tab/>
-      </w:r>
-      <w:r>
-        <w:rPr>
-          <w:lang w:val="vi-VN"/>
-        </w:rPr>
-        <w:t>Và cũng theo đó số lượng đánh giá vào mỗi học kỳ của nhà trường hiện nay có xu hướng tăng cao trong những năm vừa qua, nên việc tạo ra một ứng dụng để dễ dàng quản lý và tiếp thu các ý kiến của sinh viên là một điều cần thiết</w:t>
-      </w:r>
-      <w:r>
-        <w:t>,</w:t>
-      </w:r>
-      <w:r>
-        <w:rPr>
-          <w:lang w:val="vi-VN"/>
-        </w:rPr>
-        <w:t xml:space="preserve"> bên cạnh các câu hỏi đóng thì một số lượng lớn các câu hỏi mở như số liệu ở trên thì việc đọc qua toàn bộ sẽ tốn rất nhiều thời gian, nên vì thế để giải quyết vấn đề này thì trong đồ án của chương trình sẽ áp dụng </w:t>
-      </w:r>
-      <w:r>
-        <w:rPr>
-          <w:lang w:val="vi-VN"/>
-        </w:rPr>
-        <w:lastRenderedPageBreak/>
-        <w:t xml:space="preserve">ML dựa trên thuật toán </w:t>
-      </w:r>
-      <w:r>
-        <w:rPr>
-          <w:color w:val="000000" w:themeColor="text1"/>
-        </w:rPr>
-        <w:t>NBC</w:t>
-      </w:r>
-      <w:r>
-        <w:rPr>
-          <w:color w:val="000000" w:themeColor="text1"/>
-          <w:lang w:val="vi-VN"/>
-        </w:rPr>
-        <w:t xml:space="preserve"> để phân loại văn bản cho việc xử lý thông tin được nhanh chóng và dễ dàng hơn.</w:t>
-      </w:r>
-    </w:p>
-    <w:p>
-      <w:pPr>
-        <w:tabs>
-          <w:tab w:val="left" w:pos="0"/>
-        </w:tabs>
-        <w:spacing w:before="120"/>
-        <w:jc w:val="both"/>
-        <w:rPr>
-          <w:lang w:val="vi-VN"/>
-        </w:rPr>
-      </w:pPr>
-      <w:r>
-        <w:rPr>
-          <w:color w:val="000000" w:themeColor="text1"/>
-          <w:lang w:val="vi-VN"/>
-        </w:rPr>
-        <w:tab/>
-        <w:t>Ngoài ra chương trình có thể áp dụng được việc thống kê dữ liệu của từng thầy cô, trong bộ môn, khoa, môn học và tổng hợp để tạo sự dễ dàng trong việc quản lý thông tin chung của các</w:t>
-      </w:r>
-      <w:r>
-        <w:rPr>
-          <w:color w:val="000000" w:themeColor="text1"/>
-        </w:rPr>
-        <w:t xml:space="preserve"> môn học</w:t>
-      </w:r>
-      <w:r>
-        <w:rPr>
-          <w:color w:val="000000" w:themeColor="text1"/>
-          <w:lang w:val="vi-VN"/>
-        </w:rPr>
-        <w:t>.</w:t>
-      </w:r>
+      <w:bookmarkEnd w:id="35"/>
+      <w:bookmarkEnd w:id="36"/>
     </w:p>
     <w:p>
       <w:pPr>
         <w:pStyle w:val="DA-A2"/>
       </w:pPr>
-      <w:bookmarkStart w:id="44" w:name="_Toc77004686"/>
+      <w:bookmarkStart w:id="37" w:name="_Toc77004686"/>
       <w:r>
         <w:t>Mục tiêu đề tài</w:t>
       </w:r>
-      <w:bookmarkEnd w:id="44"/>
+      <w:bookmarkEnd w:id="37"/>
     </w:p>
     <w:p>
       <w:r>
@@ -12413,7 +11905,19 @@
         <w:jc w:val="both"/>
       </w:pPr>
       <w:r>
-        <w:t>Hiểu và nắm được quy trình vận hành của hệ thống phân loại phiếu điểm từ đó xây dựng nên cơ sở dữ liệu phù hợp với việc lưu trữ dữ liệu.</w:t>
+        <w:t xml:space="preserve">Hiểu và nắm được quy trình </w:t>
+      </w:r>
+      <w:r>
+        <w:t>hoạt động và kinh doanh</w:t>
+      </w:r>
+      <w:r>
+        <w:t xml:space="preserve"> </w:t>
+      </w:r>
+      <w:r>
+        <w:t xml:space="preserve">của </w:t>
+      </w:r>
+      <w:r>
+        <w:t>một cửa hang kinh doanh vừa và nhỏ</w:t>
       </w:r>
     </w:p>
     <w:p>
@@ -12426,7 +11930,10 @@
         <w:jc w:val="both"/>
       </w:pPr>
       <w:r>
-        <w:t>Xây dựng ứng dụng web phù hợp với nhu cầu phòng đảm bảo chất lượng.</w:t>
+        <w:t xml:space="preserve">Xây dựng ứng dụng web </w:t>
+      </w:r>
+      <w:r>
+        <w:t>phù hợp với nhu cầu của hộ kinh doanh và khách hang.</w:t>
       </w:r>
     </w:p>
     <w:p>
@@ -12459,11 +11966,11 @@
       <w:pPr>
         <w:pStyle w:val="DA-A2"/>
       </w:pPr>
-      <w:bookmarkStart w:id="45" w:name="_Toc77004687"/>
+      <w:bookmarkStart w:id="38" w:name="_Toc77004687"/>
       <w:r>
         <w:t>Phương pháp thực hiện</w:t>
       </w:r>
-      <w:bookmarkEnd w:id="45"/>
+      <w:bookmarkEnd w:id="38"/>
     </w:p>
     <w:p>
       <w:pPr>
@@ -12475,7 +11982,7 @@
         <w:jc w:val="both"/>
       </w:pPr>
       <w:r>
-        <w:t>Thu thập các phiếu đánh giá của sinh viên từ phòng đảm bảo chất lượng.</w:t>
+        <w:t>Khảo sát thực tế quá trình bán hang của nhân viên.</w:t>
       </w:r>
     </w:p>
     <w:p>
@@ -12488,7 +11995,15 @@
         <w:jc w:val="both"/>
       </w:pPr>
       <w:r>
-        <w:t>Dựa vào cấu trúc phiếu đánh giá và quy trình hoạt động của việc phân loại phiếu điểm, xây dựng nên cơ sở dữ liệu phù hợp.</w:t>
+        <w:t xml:space="preserve">Phỏng vấn, trao đổi với chủ hộ kinh doanh để </w:t>
+      </w:r>
+      <w:proofErr w:type="gramStart"/>
+      <w:r>
+        <w:t>thu</w:t>
+      </w:r>
+      <w:proofErr w:type="gramEnd"/>
+      <w:r>
+        <w:t xml:space="preserve"> thập yêu cầu nghiệp vụ.</w:t>
       </w:r>
     </w:p>
     <w:p>
@@ -12501,7 +12016,10 @@
         <w:jc w:val="both"/>
       </w:pPr>
       <w:r>
-        <w:t>Lấy kết quả phiếu đánh giá dưới dạng file excel và xây dựng cơ chế nhập dữ liệu đối với câu hỏi chọn lựa và câu hỏi mở.</w:t>
+        <w:t>Thực hiện khảo sát thị trường về nhu cầu mua sắm các trang thiết bị liên quan đế</w:t>
+      </w:r>
+      <w:r>
+        <w:t>n máy tính, laptop.</w:t>
       </w:r>
     </w:p>
     <w:p>
@@ -12514,7 +12032,7 @@
         <w:jc w:val="both"/>
       </w:pPr>
       <w:r>
-        <w:t>Xử lý dữ liệu đầu vào từ phiếu góp ý loại bỏ các ký tự lặp lại, ký tự đặc biệt.</w:t>
+        <w:t>Tham khảo các website của các cửa hang lớn khác.</w:t>
       </w:r>
     </w:p>
     <w:p>
@@ -12527,29 +12045,113 @@
         <w:jc w:val="both"/>
       </w:pPr>
       <w:r>
-        <w:t>Áp dụng thuật toán phân loại văn bản Multinomial Naive Bayes để thuật tiện cho việc xử lý và thống kế lượng lớn dữ liệu góp ý.</w:t>
+        <w:lastRenderedPageBreak/>
+        <w:t xml:space="preserve">Qua những khảo sát, phỏng vấn trên, ta xây dựng </w:t>
+      </w:r>
+      <w:r>
+        <w:t>cơ sở dữ liệu cho phù hợp.</w:t>
+      </w:r>
+    </w:p>
+    <w:p>
+      <w:pPr>
+        <w:pStyle w:val="ListParagraph"/>
+        <w:numPr>
+          <w:ilvl w:val="0"/>
+          <w:numId w:val="4"/>
+        </w:numPr>
+        <w:jc w:val="both"/>
+      </w:pPr>
+      <w:r>
+        <w:t>Để thuận tiện hơn cho việc bảo trì, nâng cấp, chỉnh sửa. Website sẽ được chia làm 2 phần (Backend – Xử lý logic) và (Frontend – Quản lý giao diện và trạng thái).</w:t>
+      </w:r>
+    </w:p>
+    <w:p>
+      <w:pPr>
+        <w:pStyle w:val="ListParagraph"/>
+        <w:numPr>
+          <w:ilvl w:val="0"/>
+          <w:numId w:val="4"/>
+        </w:numPr>
+        <w:jc w:val="both"/>
+      </w:pPr>
+      <w:r>
+        <w:t xml:space="preserve">Sử dụng công nghệ ASP.NET Core giúp tốc độ truy xuất dữ liệu nhanh hơn, hỗ trợ nhiều người truy cập hơn. Đồng thời xây dựng REST </w:t>
+      </w:r>
+      <w:proofErr w:type="gramStart"/>
+      <w:r>
+        <w:t>Api</w:t>
+      </w:r>
+      <w:proofErr w:type="gramEnd"/>
+      <w:r>
+        <w:t xml:space="preserve"> trao đổi dữ liệu vững chắc giữa Front-end và Back-end</w:t>
+      </w:r>
+      <w:r>
+        <w:t>. Tạo tiền đề cho việc phát triển mobile app sau này.</w:t>
+      </w:r>
+    </w:p>
+    <w:p>
+      <w:pPr>
+        <w:pStyle w:val="ListParagraph"/>
+        <w:numPr>
+          <w:ilvl w:val="0"/>
+          <w:numId w:val="4"/>
+        </w:numPr>
+        <w:jc w:val="both"/>
+      </w:pPr>
+      <w:r>
+        <w:t>Sử dụng framework React.JS</w:t>
+      </w:r>
+      <w:r>
+        <w:t>, giúp trang web phân chia bố cục</w:t>
+      </w:r>
+      <w:r>
+        <w:t xml:space="preserve"> cục rành mạch rõ ràng hơn</w:t>
+      </w:r>
+      <w:r>
+        <w:t xml:space="preserve"> và hỗ trợ nhiều </w:t>
+      </w:r>
+      <w:proofErr w:type="gramStart"/>
+      <w:r>
+        <w:t>thư</w:t>
+      </w:r>
+      <w:proofErr w:type="gramEnd"/>
+      <w:r>
+        <w:t xml:space="preserve"> việc khác góp phần tang tốc quá trình thiết kế web.</w:t>
+      </w:r>
+    </w:p>
+    <w:p>
+      <w:pPr>
+        <w:pStyle w:val="ListParagraph"/>
+        <w:numPr>
+          <w:ilvl w:val="0"/>
+          <w:numId w:val="4"/>
+        </w:numPr>
+        <w:jc w:val="both"/>
+      </w:pPr>
+      <w:r>
+        <w:t>Sử dụng Json Web Token (JWT) để mã hóa chặt chẽ nội dung xác thực người dùng</w:t>
       </w:r>
     </w:p>
     <w:p>
       <w:pPr>
         <w:pStyle w:val="DA-A2"/>
       </w:pPr>
-      <w:bookmarkStart w:id="46" w:name="_Toc45290930"/>
-      <w:bookmarkStart w:id="47" w:name="_Toc45474532"/>
-      <w:bookmarkStart w:id="48" w:name="_Toc45475752"/>
-      <w:bookmarkStart w:id="49" w:name="_Toc45468478"/>
-      <w:bookmarkStart w:id="50" w:name="_Toc77004688"/>
+      <w:bookmarkStart w:id="39" w:name="_Toc45290930"/>
+      <w:bookmarkStart w:id="40" w:name="_Toc45474532"/>
+      <w:bookmarkStart w:id="41" w:name="_Toc45475752"/>
+      <w:bookmarkStart w:id="42" w:name="_Toc45468478"/>
+      <w:bookmarkStart w:id="43" w:name="_Toc77004688"/>
       <w:r>
         <w:t>Nội dung</w:t>
       </w:r>
-      <w:bookmarkEnd w:id="46"/>
+      <w:bookmarkEnd w:id="39"/>
       <w:r>
         <w:t xml:space="preserve"> thực hiện</w:t>
       </w:r>
-      <w:bookmarkEnd w:id="47"/>
-      <w:bookmarkEnd w:id="48"/>
-      <w:bookmarkEnd w:id="49"/>
-      <w:bookmarkEnd w:id="50"/>
+      <w:bookmarkEnd w:id="40"/>
+      <w:bookmarkEnd w:id="41"/>
+      <w:bookmarkEnd w:id="42"/>
+      <w:bookmarkEnd w:id="43"/>
     </w:p>
     <w:p>
       <w:pPr>
@@ -12557,6 +12159,1148 @@
       </w:pPr>
       <w:r>
         <w:t>Nội dung thực hiện đề tài bao gồm những chức năng chính như sau:</w:t>
+      </w:r>
+    </w:p>
+    <w:p>
+      <w:pPr>
+        <w:pStyle w:val="ListParagraph"/>
+        <w:numPr>
+          <w:ilvl w:val="0"/>
+          <w:numId w:val="6"/>
+        </w:numPr>
+        <w:spacing w:before="0" w:after="160" w:line="256" w:lineRule="auto"/>
+        <w:jc w:val="both"/>
+        <w:rPr>
+          <w:rFonts w:cs="Times New Roman"/>
+          <w:b/>
+          <w:sz w:val="28"/>
+          <w:szCs w:val="22"/>
+        </w:rPr>
+      </w:pPr>
+      <w:r>
+        <w:rPr>
+          <w:rFonts w:cs="Times New Roman"/>
+          <w:b/>
+          <w:sz w:val="28"/>
+        </w:rPr>
+        <w:t>Trang chủ:</w:t>
+      </w:r>
+    </w:p>
+    <w:p>
+      <w:pPr>
+        <w:pStyle w:val="ListParagraph"/>
+        <w:numPr>
+          <w:ilvl w:val="1"/>
+          <w:numId w:val="6"/>
+        </w:numPr>
+        <w:spacing w:before="0" w:after="160" w:line="256" w:lineRule="auto"/>
+        <w:jc w:val="both"/>
+        <w:rPr>
+          <w:rFonts w:cs="Times New Roman"/>
+          <w:sz w:val="28"/>
+        </w:rPr>
+      </w:pPr>
+      <w:r>
+        <w:rPr>
+          <w:rFonts w:cs="Times New Roman"/>
+          <w:sz w:val="28"/>
+        </w:rPr>
+        <w:t>Quảng cáo, giới thiệu các sản phẩm mới ra mắt, đang hot bằng slide banner bắt mắt, nhằm thu hút khách hàng lựa chọn</w:t>
+      </w:r>
+    </w:p>
+    <w:p>
+      <w:pPr>
+        <w:pStyle w:val="ListParagraph"/>
+        <w:numPr>
+          <w:ilvl w:val="1"/>
+          <w:numId w:val="6"/>
+        </w:numPr>
+        <w:spacing w:before="0" w:after="160" w:line="256" w:lineRule="auto"/>
+        <w:jc w:val="both"/>
+        <w:rPr>
+          <w:rFonts w:cs="Times New Roman"/>
+          <w:sz w:val="28"/>
+        </w:rPr>
+      </w:pPr>
+      <w:r>
+        <w:rPr>
+          <w:rFonts w:cs="Times New Roman"/>
+          <w:sz w:val="28"/>
+        </w:rPr>
+        <w:t>Ngoài chức năng tìm kiếm sản phẩm theo từ khóa, website còn bố trí các bộ lọc tìm kiếm nâng cao bao gồm: tìm kiếm theo phạm vi giá cả, hãng sản xuất, nhu cầu sử dụng laptop, màn hình</w:t>
+      </w:r>
+      <w:proofErr w:type="gramStart"/>
+      <w:r>
+        <w:rPr>
+          <w:rFonts w:cs="Times New Roman"/>
+          <w:sz w:val="28"/>
+        </w:rPr>
+        <w:t>,…</w:t>
+      </w:r>
+      <w:proofErr w:type="gramEnd"/>
+    </w:p>
+    <w:p>
+      <w:pPr>
+        <w:pStyle w:val="ListParagraph"/>
+        <w:numPr>
+          <w:ilvl w:val="1"/>
+          <w:numId w:val="6"/>
+        </w:numPr>
+        <w:spacing w:before="0" w:after="160" w:line="256" w:lineRule="auto"/>
+        <w:jc w:val="both"/>
+        <w:rPr>
+          <w:rFonts w:cs="Times New Roman"/>
+          <w:sz w:val="28"/>
+        </w:rPr>
+      </w:pPr>
+      <w:r>
+        <w:rPr>
+          <w:rFonts w:cs="Times New Roman"/>
+          <w:sz w:val="28"/>
+        </w:rPr>
+        <w:t>Các nút chức năng được bố trí gọn gàng với biểu tượng minh họa dễ nhận biết</w:t>
+      </w:r>
+    </w:p>
+    <w:p>
+      <w:pPr>
+        <w:pStyle w:val="ListParagraph"/>
+        <w:numPr>
+          <w:ilvl w:val="1"/>
+          <w:numId w:val="6"/>
+        </w:numPr>
+        <w:spacing w:before="0" w:after="160" w:line="256" w:lineRule="auto"/>
+        <w:jc w:val="both"/>
+        <w:rPr>
+          <w:rFonts w:cs="Times New Roman"/>
+          <w:sz w:val="28"/>
+        </w:rPr>
+      </w:pPr>
+      <w:r>
+        <w:rPr>
+          <w:rFonts w:cs="Times New Roman"/>
+          <w:sz w:val="28"/>
+        </w:rPr>
+        <w:t>Danh sách sản phẩm được đặt cân đối hài hòa, bao gồm một vài thông số kỹ thuật tiêu biểu để khách hàng có kinh nghiệm dễ lựa chọn sản phẩm</w:t>
+      </w:r>
+    </w:p>
+    <w:p>
+      <w:pPr>
+        <w:pStyle w:val="ListParagraph"/>
+        <w:numPr>
+          <w:ilvl w:val="1"/>
+          <w:numId w:val="6"/>
+        </w:numPr>
+        <w:spacing w:before="0" w:after="160" w:line="256" w:lineRule="auto"/>
+        <w:jc w:val="both"/>
+        <w:rPr>
+          <w:rFonts w:cs="Times New Roman"/>
+          <w:sz w:val="28"/>
+        </w:rPr>
+      </w:pPr>
+      <w:r>
+        <w:rPr>
+          <w:rFonts w:cs="Times New Roman"/>
+          <w:sz w:val="28"/>
+        </w:rPr>
+        <w:t>Mỗi sản phẩm đều được hiển thị hai loại giá là giá gốc và giá khuyến mãi (nếu có) giúp khách hàng lựa chọn sản phẩm phù hợp với túi tiền của mình hơn</w:t>
+      </w:r>
+    </w:p>
+    <w:p>
+      <w:pPr>
+        <w:pStyle w:val="ListParagraph"/>
+        <w:numPr>
+          <w:ilvl w:val="1"/>
+          <w:numId w:val="6"/>
+        </w:numPr>
+        <w:spacing w:before="0" w:after="160" w:line="256" w:lineRule="auto"/>
+        <w:jc w:val="both"/>
+        <w:rPr>
+          <w:rFonts w:cs="Times New Roman"/>
+          <w:sz w:val="28"/>
+        </w:rPr>
+      </w:pPr>
+      <w:r>
+        <w:rPr>
+          <w:rFonts w:cs="Times New Roman"/>
+          <w:sz w:val="28"/>
+        </w:rPr>
+        <w:t>Hiển thị các thông tin liên hệ, giới thiệu trang web và các đường link ở cuối trang.</w:t>
+      </w:r>
+    </w:p>
+    <w:p>
+      <w:pPr>
+        <w:pStyle w:val="ListParagraph"/>
+        <w:numPr>
+          <w:ilvl w:val="1"/>
+          <w:numId w:val="6"/>
+        </w:numPr>
+        <w:spacing w:before="0" w:after="160" w:line="256" w:lineRule="auto"/>
+        <w:jc w:val="both"/>
+        <w:rPr>
+          <w:rFonts w:cs="Times New Roman"/>
+          <w:b/>
+          <w:sz w:val="28"/>
+        </w:rPr>
+      </w:pPr>
+      <w:r>
+        <w:rPr>
+          <w:rFonts w:cs="Times New Roman"/>
+          <w:sz w:val="28"/>
+        </w:rPr>
+        <w:t>Tương thích với nhiều loại màn hình khác nhau.</w:t>
+      </w:r>
+    </w:p>
+    <w:p>
+      <w:pPr>
+        <w:pStyle w:val="ListParagraph"/>
+        <w:numPr>
+          <w:ilvl w:val="0"/>
+          <w:numId w:val="6"/>
+        </w:numPr>
+        <w:spacing w:before="0" w:after="160" w:line="256" w:lineRule="auto"/>
+        <w:jc w:val="both"/>
+        <w:rPr>
+          <w:rFonts w:cs="Times New Roman"/>
+          <w:b/>
+          <w:sz w:val="28"/>
+        </w:rPr>
+      </w:pPr>
+      <w:r>
+        <w:rPr>
+          <w:rFonts w:cs="Times New Roman"/>
+          <w:b/>
+          <w:sz w:val="28"/>
+        </w:rPr>
+        <w:t>Trang đăng nhập, đăng ký</w:t>
+      </w:r>
+    </w:p>
+    <w:p>
+      <w:pPr>
+        <w:pStyle w:val="ListParagraph"/>
+        <w:numPr>
+          <w:ilvl w:val="1"/>
+          <w:numId w:val="6"/>
+        </w:numPr>
+        <w:spacing w:before="0" w:after="160" w:line="256" w:lineRule="auto"/>
+        <w:jc w:val="both"/>
+        <w:rPr>
+          <w:rFonts w:cs="Times New Roman"/>
+          <w:sz w:val="28"/>
+        </w:rPr>
+      </w:pPr>
+      <w:r>
+        <w:rPr>
+          <w:rFonts w:cs="Times New Roman"/>
+          <w:sz w:val="28"/>
+        </w:rPr>
+        <w:t>Form đăng nhập bao gồm trường username và trường password</w:t>
+      </w:r>
+    </w:p>
+    <w:p>
+      <w:pPr>
+        <w:pStyle w:val="ListParagraph"/>
+        <w:numPr>
+          <w:ilvl w:val="1"/>
+          <w:numId w:val="6"/>
+        </w:numPr>
+        <w:spacing w:before="0" w:after="160" w:line="256" w:lineRule="auto"/>
+        <w:jc w:val="both"/>
+        <w:rPr>
+          <w:rFonts w:cs="Times New Roman"/>
+          <w:sz w:val="28"/>
+        </w:rPr>
+      </w:pPr>
+      <w:r>
+        <w:rPr>
+          <w:rFonts w:cs="Times New Roman"/>
+          <w:sz w:val="28"/>
+        </w:rPr>
+        <w:t>Trong đó trường password được che đi</w:t>
+      </w:r>
+    </w:p>
+    <w:p>
+      <w:pPr>
+        <w:pStyle w:val="ListParagraph"/>
+        <w:numPr>
+          <w:ilvl w:val="1"/>
+          <w:numId w:val="6"/>
+        </w:numPr>
+        <w:spacing w:before="0" w:after="160" w:line="256" w:lineRule="auto"/>
+        <w:jc w:val="both"/>
+        <w:rPr>
+          <w:rFonts w:cs="Times New Roman"/>
+          <w:sz w:val="28"/>
+        </w:rPr>
+      </w:pPr>
+      <w:r>
+        <w:rPr>
+          <w:rFonts w:cs="Times New Roman"/>
+          <w:sz w:val="28"/>
+        </w:rPr>
+        <w:t xml:space="preserve">Thông báo lỗi khi người dùng nhập sai username, password. </w:t>
+      </w:r>
+    </w:p>
+    <w:p>
+      <w:pPr>
+        <w:pStyle w:val="ListParagraph"/>
+        <w:numPr>
+          <w:ilvl w:val="1"/>
+          <w:numId w:val="6"/>
+        </w:numPr>
+        <w:spacing w:before="0" w:after="160" w:line="256" w:lineRule="auto"/>
+        <w:jc w:val="both"/>
+        <w:rPr>
+          <w:rFonts w:cs="Times New Roman"/>
+          <w:sz w:val="28"/>
+        </w:rPr>
+      </w:pPr>
+      <w:r>
+        <w:rPr>
+          <w:rFonts w:cs="Times New Roman"/>
+          <w:sz w:val="28"/>
+        </w:rPr>
+        <w:t>Có liên kết đến trang quên mật khẩu ở trang đăng nhập.</w:t>
+      </w:r>
+    </w:p>
+    <w:p>
+      <w:pPr>
+        <w:pStyle w:val="ListParagraph"/>
+        <w:numPr>
+          <w:ilvl w:val="1"/>
+          <w:numId w:val="6"/>
+        </w:numPr>
+        <w:spacing w:before="0" w:after="160" w:line="256" w:lineRule="auto"/>
+        <w:jc w:val="both"/>
+        <w:rPr>
+          <w:rFonts w:cs="Times New Roman"/>
+          <w:sz w:val="28"/>
+        </w:rPr>
+      </w:pPr>
+      <w:r>
+        <w:rPr>
+          <w:rFonts w:cs="Times New Roman"/>
+          <w:sz w:val="28"/>
+        </w:rPr>
+        <w:t>Màu sắc nền gradient đẹp</w:t>
+      </w:r>
+    </w:p>
+    <w:p>
+      <w:pPr>
+        <w:pStyle w:val="ListParagraph"/>
+        <w:numPr>
+          <w:ilvl w:val="1"/>
+          <w:numId w:val="6"/>
+        </w:numPr>
+        <w:spacing w:before="0" w:after="160" w:line="256" w:lineRule="auto"/>
+        <w:jc w:val="both"/>
+        <w:rPr>
+          <w:rFonts w:cs="Times New Roman"/>
+          <w:sz w:val="28"/>
+        </w:rPr>
+      </w:pPr>
+      <w:r>
+        <w:rPr>
+          <w:rFonts w:cs="Times New Roman"/>
+          <w:sz w:val="28"/>
+        </w:rPr>
+        <w:t>Trường nhập liệu và các nút đăng nhập quên mật khẩu được đặt ở vị trí cân xứng</w:t>
+      </w:r>
+    </w:p>
+    <w:p>
+      <w:pPr>
+        <w:pStyle w:val="ListParagraph"/>
+        <w:numPr>
+          <w:ilvl w:val="0"/>
+          <w:numId w:val="6"/>
+        </w:numPr>
+        <w:spacing w:before="0" w:after="160" w:line="256" w:lineRule="auto"/>
+        <w:jc w:val="both"/>
+        <w:rPr>
+          <w:rFonts w:cs="Times New Roman"/>
+          <w:b/>
+          <w:color w:val="FF0000"/>
+          <w:sz w:val="28"/>
+        </w:rPr>
+      </w:pPr>
+      <w:r>
+        <w:rPr>
+          <w:rFonts w:cs="Times New Roman"/>
+          <w:b/>
+          <w:sz w:val="28"/>
+        </w:rPr>
+        <w:t>Trang chi tiết sản phẩm</w:t>
+      </w:r>
+    </w:p>
+    <w:p>
+      <w:pPr>
+        <w:pStyle w:val="ListParagraph"/>
+        <w:numPr>
+          <w:ilvl w:val="1"/>
+          <w:numId w:val="6"/>
+        </w:numPr>
+        <w:spacing w:before="0" w:after="160" w:line="256" w:lineRule="auto"/>
+        <w:jc w:val="both"/>
+        <w:rPr>
+          <w:rFonts w:cs="Times New Roman"/>
+          <w:sz w:val="28"/>
+        </w:rPr>
+      </w:pPr>
+      <w:r>
+        <w:rPr>
+          <w:rFonts w:cs="Times New Roman"/>
+          <w:sz w:val="28"/>
+        </w:rPr>
+        <w:t>Hiển thị đầy đủ các chi tiết thông số kỹ thuật của sản phẩm</w:t>
+      </w:r>
+    </w:p>
+    <w:p>
+      <w:pPr>
+        <w:pStyle w:val="ListParagraph"/>
+        <w:numPr>
+          <w:ilvl w:val="1"/>
+          <w:numId w:val="6"/>
+        </w:numPr>
+        <w:spacing w:before="0" w:after="160" w:line="256" w:lineRule="auto"/>
+        <w:jc w:val="both"/>
+        <w:rPr>
+          <w:rFonts w:cs="Times New Roman"/>
+          <w:sz w:val="28"/>
+        </w:rPr>
+      </w:pPr>
+      <w:r>
+        <w:rPr>
+          <w:rFonts w:cs="Times New Roman"/>
+          <w:sz w:val="28"/>
+        </w:rPr>
+        <w:t>Hiển thị hình ảnh minh họa sản phẩm dưới dạng slide</w:t>
+      </w:r>
+    </w:p>
+    <w:p>
+      <w:pPr>
+        <w:pStyle w:val="ListParagraph"/>
+        <w:numPr>
+          <w:ilvl w:val="1"/>
+          <w:numId w:val="6"/>
+        </w:numPr>
+        <w:spacing w:before="0" w:after="160" w:line="256" w:lineRule="auto"/>
+        <w:jc w:val="both"/>
+        <w:rPr>
+          <w:rFonts w:cs="Times New Roman"/>
+          <w:sz w:val="28"/>
+        </w:rPr>
+      </w:pPr>
+      <w:r>
+        <w:rPr>
+          <w:rFonts w:cs="Times New Roman"/>
+          <w:sz w:val="28"/>
+        </w:rPr>
+        <w:t>Hiển thị bài viết review về sản phẩm đó</w:t>
+      </w:r>
+    </w:p>
+    <w:p>
+      <w:pPr>
+        <w:pStyle w:val="ListParagraph"/>
+        <w:numPr>
+          <w:ilvl w:val="1"/>
+          <w:numId w:val="6"/>
+        </w:numPr>
+        <w:spacing w:before="0" w:after="160" w:line="256" w:lineRule="auto"/>
+        <w:jc w:val="both"/>
+        <w:rPr>
+          <w:rFonts w:cs="Times New Roman"/>
+          <w:sz w:val="28"/>
+        </w:rPr>
+      </w:pPr>
+      <w:r>
+        <w:rPr>
+          <w:rFonts w:cs="Times New Roman"/>
+          <w:sz w:val="28"/>
+        </w:rPr>
+        <w:lastRenderedPageBreak/>
+        <w:t>Hiển thị các bình luận đánh giá sản phẩm của khách hàng</w:t>
+      </w:r>
+    </w:p>
+    <w:p>
+      <w:pPr>
+        <w:pStyle w:val="ListParagraph"/>
+        <w:numPr>
+          <w:ilvl w:val="1"/>
+          <w:numId w:val="6"/>
+        </w:numPr>
+        <w:spacing w:before="0" w:after="160" w:line="256" w:lineRule="auto"/>
+        <w:jc w:val="both"/>
+        <w:rPr>
+          <w:rFonts w:cs="Times New Roman"/>
+          <w:sz w:val="28"/>
+        </w:rPr>
+      </w:pPr>
+      <w:r>
+        <w:rPr>
+          <w:rFonts w:cs="Times New Roman"/>
+          <w:sz w:val="28"/>
+        </w:rPr>
+        <w:t>Form viết câu hỏi, viết bình luận đánh giá sản phẩm cho khách hàng</w:t>
+      </w:r>
+    </w:p>
+    <w:p>
+      <w:pPr>
+        <w:pStyle w:val="ListParagraph"/>
+        <w:numPr>
+          <w:ilvl w:val="1"/>
+          <w:numId w:val="6"/>
+        </w:numPr>
+        <w:spacing w:before="0" w:after="160" w:line="256" w:lineRule="auto"/>
+        <w:jc w:val="both"/>
+        <w:rPr>
+          <w:rFonts w:cs="Times New Roman"/>
+          <w:sz w:val="28"/>
+        </w:rPr>
+      </w:pPr>
+      <w:r>
+        <w:rPr>
+          <w:rFonts w:cs="Times New Roman"/>
+          <w:sz w:val="28"/>
+        </w:rPr>
+        <w:t>Phân trang danh sách bình luận đánh giá sản phẩm</w:t>
+      </w:r>
+    </w:p>
+    <w:p>
+      <w:pPr>
+        <w:pStyle w:val="ListParagraph"/>
+        <w:numPr>
+          <w:ilvl w:val="0"/>
+          <w:numId w:val="6"/>
+        </w:numPr>
+        <w:spacing w:before="0" w:after="160" w:line="256" w:lineRule="auto"/>
+        <w:jc w:val="both"/>
+        <w:rPr>
+          <w:rFonts w:cs="Times New Roman"/>
+          <w:b/>
+          <w:sz w:val="28"/>
+        </w:rPr>
+      </w:pPr>
+      <w:r>
+        <w:rPr>
+          <w:rFonts w:cs="Times New Roman"/>
+          <w:b/>
+          <w:sz w:val="28"/>
+        </w:rPr>
+        <w:t>Trang so sánh sản phẩm</w:t>
+      </w:r>
+    </w:p>
+    <w:p>
+      <w:pPr>
+        <w:pStyle w:val="ListParagraph"/>
+        <w:numPr>
+          <w:ilvl w:val="1"/>
+          <w:numId w:val="6"/>
+        </w:numPr>
+        <w:spacing w:before="0" w:after="160" w:line="256" w:lineRule="auto"/>
+        <w:jc w:val="both"/>
+        <w:rPr>
+          <w:rFonts w:cs="Times New Roman"/>
+          <w:sz w:val="28"/>
+        </w:rPr>
+      </w:pPr>
+      <w:r>
+        <w:rPr>
+          <w:rFonts w:cs="Times New Roman"/>
+          <w:sz w:val="28"/>
+        </w:rPr>
+        <w:t>So sánh chi tiết các thông số kĩ thuật của từng sản phẩm.</w:t>
+      </w:r>
+    </w:p>
+    <w:p>
+      <w:pPr>
+        <w:pStyle w:val="ListParagraph"/>
+        <w:numPr>
+          <w:ilvl w:val="0"/>
+          <w:numId w:val="6"/>
+        </w:numPr>
+        <w:spacing w:before="0" w:after="160" w:line="256" w:lineRule="auto"/>
+        <w:jc w:val="both"/>
+        <w:rPr>
+          <w:rFonts w:cs="Times New Roman"/>
+          <w:b/>
+          <w:sz w:val="28"/>
+        </w:rPr>
+      </w:pPr>
+      <w:r>
+        <w:rPr>
+          <w:rFonts w:cs="Times New Roman"/>
+          <w:b/>
+          <w:sz w:val="28"/>
+        </w:rPr>
+        <w:t>Trang giỏ hàng của khách hàng</w:t>
+      </w:r>
+    </w:p>
+    <w:p>
+      <w:pPr>
+        <w:pStyle w:val="ListParagraph"/>
+        <w:numPr>
+          <w:ilvl w:val="1"/>
+          <w:numId w:val="6"/>
+        </w:numPr>
+        <w:spacing w:before="0" w:after="160" w:line="256" w:lineRule="auto"/>
+        <w:jc w:val="both"/>
+        <w:rPr>
+          <w:rFonts w:cs="Times New Roman"/>
+          <w:sz w:val="28"/>
+        </w:rPr>
+      </w:pPr>
+      <w:r>
+        <w:rPr>
+          <w:rFonts w:cs="Times New Roman"/>
+          <w:sz w:val="28"/>
+        </w:rPr>
+        <w:t>Điều chỉnh số lượng của từng sản phẩm</w:t>
+      </w:r>
+    </w:p>
+    <w:p>
+      <w:pPr>
+        <w:pStyle w:val="ListParagraph"/>
+        <w:numPr>
+          <w:ilvl w:val="1"/>
+          <w:numId w:val="6"/>
+        </w:numPr>
+        <w:spacing w:before="0" w:after="160" w:line="256" w:lineRule="auto"/>
+        <w:jc w:val="both"/>
+        <w:rPr>
+          <w:rFonts w:cs="Times New Roman"/>
+          <w:sz w:val="28"/>
+        </w:rPr>
+      </w:pPr>
+      <w:r>
+        <w:rPr>
+          <w:rFonts w:cs="Times New Roman"/>
+          <w:sz w:val="28"/>
+        </w:rPr>
+        <w:t>Xóa sản phẩm khỏi giỏ hàng</w:t>
+      </w:r>
+    </w:p>
+    <w:p>
+      <w:pPr>
+        <w:pStyle w:val="ListParagraph"/>
+        <w:numPr>
+          <w:ilvl w:val="1"/>
+          <w:numId w:val="6"/>
+        </w:numPr>
+        <w:spacing w:before="0" w:after="160" w:line="256" w:lineRule="auto"/>
+        <w:jc w:val="both"/>
+        <w:rPr>
+          <w:rFonts w:cs="Times New Roman"/>
+          <w:sz w:val="28"/>
+        </w:rPr>
+      </w:pPr>
+      <w:r>
+        <w:rPr>
+          <w:rFonts w:cs="Times New Roman"/>
+          <w:sz w:val="28"/>
+        </w:rPr>
+        <w:t>Xem tổng tiền từng sản phẩm</w:t>
+      </w:r>
+    </w:p>
+    <w:p>
+      <w:pPr>
+        <w:pStyle w:val="ListParagraph"/>
+        <w:numPr>
+          <w:ilvl w:val="1"/>
+          <w:numId w:val="6"/>
+        </w:numPr>
+        <w:spacing w:before="0" w:after="160" w:line="256" w:lineRule="auto"/>
+        <w:jc w:val="both"/>
+        <w:rPr>
+          <w:rFonts w:cs="Times New Roman"/>
+          <w:sz w:val="28"/>
+        </w:rPr>
+      </w:pPr>
+      <w:r>
+        <w:rPr>
+          <w:rFonts w:cs="Times New Roman"/>
+          <w:sz w:val="28"/>
+        </w:rPr>
+        <w:t>Xem tổng tiền tất cả sản phẩm, số tiền được giảm, số tiền cần thanh toán.</w:t>
+      </w:r>
+    </w:p>
+    <w:p>
+      <w:pPr>
+        <w:pStyle w:val="ListParagraph"/>
+        <w:numPr>
+          <w:ilvl w:val="1"/>
+          <w:numId w:val="6"/>
+        </w:numPr>
+        <w:spacing w:before="0" w:after="160" w:line="256" w:lineRule="auto"/>
+        <w:jc w:val="both"/>
+        <w:rPr>
+          <w:rFonts w:cs="Times New Roman"/>
+          <w:sz w:val="28"/>
+        </w:rPr>
+      </w:pPr>
+      <w:r>
+        <w:rPr>
+          <w:rFonts w:cs="Times New Roman"/>
+          <w:sz w:val="28"/>
+        </w:rPr>
+        <w:t>Chọn thời gian nhận hàng tại siêu thị</w:t>
+      </w:r>
+    </w:p>
+    <w:p>
+      <w:pPr>
+        <w:pStyle w:val="ListParagraph"/>
+        <w:numPr>
+          <w:ilvl w:val="0"/>
+          <w:numId w:val="6"/>
+        </w:numPr>
+        <w:spacing w:before="0" w:after="160" w:line="256" w:lineRule="auto"/>
+        <w:jc w:val="both"/>
+        <w:rPr>
+          <w:rFonts w:cs="Times New Roman"/>
+          <w:b/>
+          <w:sz w:val="28"/>
+        </w:rPr>
+      </w:pPr>
+      <w:r>
+        <w:rPr>
+          <w:rFonts w:cs="Times New Roman"/>
+          <w:b/>
+          <w:sz w:val="28"/>
+        </w:rPr>
+        <w:t>Trang dashboard của nhân viên bán hàng</w:t>
+      </w:r>
+    </w:p>
+    <w:p>
+      <w:pPr>
+        <w:pStyle w:val="ListParagraph"/>
+        <w:numPr>
+          <w:ilvl w:val="1"/>
+          <w:numId w:val="6"/>
+        </w:numPr>
+        <w:spacing w:before="0" w:after="160" w:line="256" w:lineRule="auto"/>
+        <w:jc w:val="both"/>
+        <w:rPr>
+          <w:rFonts w:cs="Times New Roman"/>
+          <w:sz w:val="28"/>
+        </w:rPr>
+      </w:pPr>
+      <w:r>
+        <w:rPr>
+          <w:rFonts w:cs="Times New Roman"/>
+          <w:sz w:val="28"/>
+        </w:rPr>
+        <w:t>Thêm sửa xóa sản phẩm</w:t>
+      </w:r>
+    </w:p>
+    <w:p>
+      <w:pPr>
+        <w:pStyle w:val="ListParagraph"/>
+        <w:numPr>
+          <w:ilvl w:val="1"/>
+          <w:numId w:val="6"/>
+        </w:numPr>
+        <w:spacing w:before="0" w:after="160" w:line="256" w:lineRule="auto"/>
+        <w:jc w:val="both"/>
+        <w:rPr>
+          <w:rFonts w:cs="Times New Roman"/>
+          <w:sz w:val="28"/>
+        </w:rPr>
+      </w:pPr>
+      <w:r>
+        <w:rPr>
+          <w:rFonts w:cs="Times New Roman"/>
+          <w:sz w:val="28"/>
+        </w:rPr>
+        <w:t>Thêm sửa xóa hãng sản xuất</w:t>
+      </w:r>
+    </w:p>
+    <w:p>
+      <w:pPr>
+        <w:pStyle w:val="ListParagraph"/>
+        <w:numPr>
+          <w:ilvl w:val="1"/>
+          <w:numId w:val="6"/>
+        </w:numPr>
+        <w:spacing w:before="0" w:after="160" w:line="256" w:lineRule="auto"/>
+        <w:jc w:val="both"/>
+        <w:rPr>
+          <w:rFonts w:cs="Times New Roman"/>
+          <w:sz w:val="28"/>
+        </w:rPr>
+      </w:pPr>
+      <w:r>
+        <w:rPr>
+          <w:rFonts w:cs="Times New Roman"/>
+          <w:sz w:val="28"/>
+        </w:rPr>
+        <w:t>Thêm sửa xóa loại laptop theo nhu cầu</w:t>
+      </w:r>
+    </w:p>
+    <w:p>
+      <w:pPr>
+        <w:pStyle w:val="ListParagraph"/>
+        <w:numPr>
+          <w:ilvl w:val="1"/>
+          <w:numId w:val="6"/>
+        </w:numPr>
+        <w:spacing w:before="0" w:after="160" w:line="256" w:lineRule="auto"/>
+        <w:jc w:val="both"/>
+        <w:rPr>
+          <w:rFonts w:cs="Times New Roman"/>
+          <w:sz w:val="28"/>
+        </w:rPr>
+      </w:pPr>
+      <w:r>
+        <w:rPr>
+          <w:rFonts w:cs="Times New Roman"/>
+          <w:sz w:val="28"/>
+        </w:rPr>
+        <w:t>Duyệt đơn đặt hàng của người muas</w:t>
+      </w:r>
+    </w:p>
+    <w:p>
+      <w:pPr>
+        <w:pStyle w:val="ListParagraph"/>
+        <w:numPr>
+          <w:ilvl w:val="1"/>
+          <w:numId w:val="6"/>
+        </w:numPr>
+        <w:spacing w:before="0" w:after="160" w:line="256" w:lineRule="auto"/>
+        <w:jc w:val="both"/>
+        <w:rPr>
+          <w:rFonts w:cs="Times New Roman"/>
+          <w:sz w:val="28"/>
+        </w:rPr>
+      </w:pPr>
+      <w:r>
+        <w:rPr>
+          <w:rFonts w:cs="Times New Roman"/>
+          <w:sz w:val="28"/>
+        </w:rPr>
+        <w:t>Thêm sửa xóa banner quảng cáo, tin tức</w:t>
+      </w:r>
+    </w:p>
+    <w:p>
+      <w:pPr>
+        <w:pStyle w:val="ListParagraph"/>
+        <w:numPr>
+          <w:ilvl w:val="0"/>
+          <w:numId w:val="6"/>
+        </w:numPr>
+        <w:spacing w:before="0" w:after="160" w:line="256" w:lineRule="auto"/>
+        <w:jc w:val="both"/>
+        <w:rPr>
+          <w:rFonts w:cs="Times New Roman"/>
+          <w:b/>
+          <w:sz w:val="28"/>
+        </w:rPr>
+      </w:pPr>
+      <w:r>
+        <w:rPr>
+          <w:rFonts w:cs="Times New Roman"/>
+          <w:b/>
+          <w:sz w:val="28"/>
+        </w:rPr>
+        <w:t>Trang dashboard của quản trị viên</w:t>
+      </w:r>
+    </w:p>
+    <w:p>
+      <w:pPr>
+        <w:pStyle w:val="ListParagraph"/>
+        <w:numPr>
+          <w:ilvl w:val="1"/>
+          <w:numId w:val="6"/>
+        </w:numPr>
+        <w:spacing w:before="0" w:after="160" w:line="256" w:lineRule="auto"/>
+        <w:jc w:val="both"/>
+        <w:rPr>
+          <w:rFonts w:cs="Times New Roman"/>
+          <w:sz w:val="28"/>
+        </w:rPr>
+      </w:pPr>
+      <w:r>
+        <w:rPr>
+          <w:rFonts w:cs="Times New Roman"/>
+          <w:sz w:val="28"/>
+        </w:rPr>
+        <w:t>Chỉnh sửa quyền truy cập của các tài khoản</w:t>
+      </w:r>
+    </w:p>
+    <w:p>
+      <w:pPr>
+        <w:pStyle w:val="ListParagraph"/>
+        <w:numPr>
+          <w:ilvl w:val="1"/>
+          <w:numId w:val="6"/>
+        </w:numPr>
+        <w:spacing w:before="0" w:after="160" w:line="256" w:lineRule="auto"/>
+        <w:jc w:val="both"/>
+        <w:rPr>
+          <w:rFonts w:cs="Times New Roman"/>
+          <w:sz w:val="28"/>
+        </w:rPr>
+      </w:pPr>
+      <w:r>
+        <w:rPr>
+          <w:rFonts w:cs="Times New Roman"/>
+          <w:sz w:val="28"/>
+        </w:rPr>
+        <w:t>Xem và sửa thông tin của khách hàng</w:t>
+      </w:r>
+    </w:p>
+    <w:p>
+      <w:pPr>
+        <w:pStyle w:val="ListParagraph"/>
+        <w:numPr>
+          <w:ilvl w:val="1"/>
+          <w:numId w:val="6"/>
+        </w:numPr>
+        <w:spacing w:before="0" w:after="160" w:line="256" w:lineRule="auto"/>
+        <w:jc w:val="both"/>
+        <w:rPr>
+          <w:rFonts w:cs="Times New Roman"/>
+          <w:sz w:val="28"/>
+        </w:rPr>
+      </w:pPr>
+      <w:r>
+        <w:rPr>
+          <w:rFonts w:cs="Times New Roman"/>
+          <w:sz w:val="28"/>
+        </w:rPr>
+        <w:t>Xem, sửa và xóa thông tin của nhân viên bán hàng</w:t>
+      </w:r>
+    </w:p>
+    <w:p>
+      <w:pPr>
+        <w:pStyle w:val="ListParagraph"/>
+        <w:numPr>
+          <w:ilvl w:val="1"/>
+          <w:numId w:val="6"/>
+        </w:numPr>
+        <w:spacing w:before="0" w:after="160" w:line="256" w:lineRule="auto"/>
+        <w:jc w:val="both"/>
+        <w:rPr>
+          <w:rFonts w:cs="Times New Roman"/>
+          <w:sz w:val="28"/>
+        </w:rPr>
+      </w:pPr>
+      <w:r>
+        <w:rPr>
+          <w:rFonts w:cs="Times New Roman"/>
+          <w:sz w:val="28"/>
+        </w:rPr>
+        <w:t>Quản lý số lần vi phạm ngôn từ khi bình luận</w:t>
+      </w:r>
+    </w:p>
+    <w:p>
+      <w:pPr>
+        <w:pStyle w:val="ListParagraph"/>
+        <w:numPr>
+          <w:ilvl w:val="1"/>
+          <w:numId w:val="6"/>
+        </w:numPr>
+        <w:spacing w:before="0" w:after="160" w:line="256" w:lineRule="auto"/>
+        <w:jc w:val="both"/>
+        <w:rPr>
+          <w:rFonts w:cs="Times New Roman"/>
+          <w:sz w:val="28"/>
+        </w:rPr>
+      </w:pPr>
+      <w:r>
+        <w:rPr>
+          <w:rFonts w:cs="Times New Roman"/>
+          <w:sz w:val="28"/>
+        </w:rPr>
+        <w:t>Kiểm duyệt bình luận đánh giá sản phẩm không hợp lệ</w:t>
+      </w:r>
+    </w:p>
+    <w:p>
+      <w:pPr>
+        <w:pStyle w:val="ListParagraph"/>
+        <w:numPr>
+          <w:ilvl w:val="1"/>
+          <w:numId w:val="6"/>
+        </w:numPr>
+        <w:spacing w:before="0" w:after="160" w:line="256" w:lineRule="auto"/>
+        <w:jc w:val="both"/>
+        <w:rPr>
+          <w:rFonts w:cs="Times New Roman"/>
+          <w:sz w:val="28"/>
+        </w:rPr>
+      </w:pPr>
+      <w:r>
+        <w:rPr>
+          <w:rFonts w:cs="Times New Roman"/>
+          <w:sz w:val="28"/>
+        </w:rPr>
+        <w:t>Thống kê</w:t>
+      </w:r>
+    </w:p>
+    <w:p>
+      <w:pPr>
+        <w:pStyle w:val="ListParagraph"/>
+        <w:numPr>
+          <w:ilvl w:val="0"/>
+          <w:numId w:val="6"/>
+        </w:numPr>
+        <w:spacing w:before="0" w:after="160" w:line="256" w:lineRule="auto"/>
+        <w:jc w:val="both"/>
+        <w:rPr>
+          <w:rFonts w:cs="Times New Roman"/>
+          <w:b/>
+          <w:sz w:val="28"/>
+        </w:rPr>
+      </w:pPr>
+      <w:r>
+        <w:rPr>
+          <w:rFonts w:cs="Times New Roman"/>
+          <w:b/>
+          <w:sz w:val="28"/>
+        </w:rPr>
+        <w:t>Trang sản phẩm yêu thích của khách hàng</w:t>
+      </w:r>
+    </w:p>
+    <w:p>
+      <w:pPr>
+        <w:jc w:val="both"/>
+      </w:pPr>
+      <w:r>
+        <w:rPr>
+          <w:rFonts w:cs="Times New Roman"/>
+          <w:sz w:val="28"/>
+        </w:rPr>
+        <w:t>Thêm sửa xóa sản phẩm yêu thích</w:t>
+      </w:r>
+    </w:p>
+    <w:p>
+      <w:pPr>
+        <w:pStyle w:val="DA-A1"/>
+      </w:pPr>
+      <w:bookmarkStart w:id="44" w:name="_Toc77004689"/>
+      <w:r>
+        <w:t>CƠ SỞ LÝ THUYẾT</w:t>
+      </w:r>
+      <w:bookmarkEnd w:id="44"/>
+    </w:p>
+    <w:p>
+      <w:pPr>
+        <w:pStyle w:val="DA-A2"/>
+      </w:pPr>
+      <w:r>
+        <w:t>ASP.NET Core  mvc 6</w:t>
+      </w:r>
+    </w:p>
+    <w:p>
+      <w:pPr>
+        <w:ind w:firstLine="720"/>
+        <w:jc w:val="both"/>
+        <w:rPr>
+          <w:szCs w:val="26"/>
+          <w:lang w:eastAsia="ko-KR"/>
+        </w:rPr>
+      </w:pPr>
+      <w:r>
+        <w:rPr>
+          <w:szCs w:val="26"/>
+          <w:lang w:eastAsia="ko-KR"/>
+        </w:rPr>
+        <w:t>PHP viết tắt của Hypertext Preprocessor là một ngôn ngữ có mã nguồn mở, thích hợp với web và dễ dang nhúng vào trang HTML, được tối ưu hóa cho các ứng dụng web, có tốc độ nhanh, gọn, cú pháp đơn giản dễ học và thời gian xây dựng sản phẩm tương đối ngắn hơn so với các ngôn ngữ khác nên PHP nhanh chóng đã trở thành một ngôn ngữ lập trình web phổ biến thế giới.</w:t>
+      </w:r>
+    </w:p>
+    <w:p>
+      <w:pPr>
+        <w:ind w:firstLine="720"/>
+        <w:jc w:val="both"/>
+        <w:rPr>
+          <w:szCs w:val="26"/>
+          <w:lang w:eastAsia="ko-KR"/>
+        </w:rPr>
+      </w:pPr>
+      <w:r>
+        <w:rPr>
+          <w:szCs w:val="26"/>
+          <w:lang w:eastAsia="ko-KR"/>
+        </w:rPr>
+        <w:t xml:space="preserve">Được phát triển từ một sản phẩm có tên là PHP/FI do Ramus Lerdorf tạo ra vào năm 1994 để </w:t>
+      </w:r>
+      <w:proofErr w:type="gramStart"/>
+      <w:r>
+        <w:rPr>
+          <w:szCs w:val="26"/>
+          <w:lang w:eastAsia="ko-KR"/>
+        </w:rPr>
+        <w:t>theo</w:t>
+      </w:r>
+      <w:proofErr w:type="gramEnd"/>
+      <w:r>
+        <w:rPr>
+          <w:szCs w:val="26"/>
+          <w:lang w:eastAsia="ko-KR"/>
+        </w:rPr>
+        <w:t xml:space="preserve"> dõi tình hình truy cập của người dùng. Sau một thời gian người ta bắt đầu sử dụng nó để xây dựng những thứ rắc rồi hơn và rồi được phát triển như đến hiện nay bởi cộng đồng lập trình viên yêu thích nó.</w:t>
+      </w:r>
+    </w:p>
+    <w:p>
+      <w:pPr>
+        <w:ind w:firstLine="720"/>
+        <w:jc w:val="both"/>
+        <w:rPr>
+          <w:szCs w:val="26"/>
+          <w:lang w:eastAsia="ko-KR"/>
+        </w:rPr>
+      </w:pPr>
+      <w:r>
+        <w:rPr>
+          <w:szCs w:val="26"/>
+          <w:lang w:eastAsia="ko-KR"/>
+        </w:rPr>
+        <w:lastRenderedPageBreak/>
+        <w:t xml:space="preserve">Ngoài ra với sự yêu thích của cộng đồng lập trình viên dành cho, PHP sẽ ngày càng phát triển mạnh mẽ và hỗ trợ thêm càng nhiều chức năng và các </w:t>
+      </w:r>
+      <w:proofErr w:type="gramStart"/>
+      <w:r>
+        <w:rPr>
+          <w:szCs w:val="26"/>
+          <w:lang w:eastAsia="ko-KR"/>
+        </w:rPr>
+        <w:t>thư</w:t>
+      </w:r>
+      <w:proofErr w:type="gramEnd"/>
+      <w:r>
+        <w:rPr>
+          <w:szCs w:val="26"/>
+          <w:lang w:eastAsia="ko-KR"/>
+        </w:rPr>
+        <w:t xml:space="preserve"> viện chuyên dụng để có thể giải quyết các vấn để một cách nhanh chóng.</w:t>
+      </w:r>
+    </w:p>
+    <w:p>
+      <w:pPr>
+        <w:pStyle w:val="DA-A3"/>
+        <w:rPr>
+          <w:lang w:eastAsia="ko-KR"/>
+        </w:rPr>
+      </w:pPr>
+      <w:bookmarkStart w:id="45" w:name="_Toc77004691"/>
+      <w:r>
+        <w:rPr>
+          <w:lang w:eastAsia="ko-KR"/>
+        </w:rPr>
+        <w:t>Một số ưu điểm và hạn chế của ngôn ngữ lập trình PHP</w:t>
+      </w:r>
+      <w:bookmarkEnd w:id="45"/>
+    </w:p>
+    <w:p>
+      <w:pPr>
+        <w:ind w:firstLine="360"/>
+        <w:jc w:val="both"/>
+        <w:rPr>
+          <w:lang w:eastAsia="ko-KR"/>
+        </w:rPr>
+      </w:pPr>
+      <w:r>
+        <w:rPr>
+          <w:lang w:eastAsia="ko-KR"/>
+        </w:rPr>
+        <w:t>Ưu điểm:</w:t>
       </w:r>
     </w:p>
     <w:p>
@@ -12567,9 +13311,15 @@
           <w:numId w:val="5"/>
         </w:numPr>
         <w:jc w:val="both"/>
-      </w:pPr>
-      <w:r>
-        <w:t>Xây dựng phương thức nạp dữ liệu thông qua tệp tin excel.</w:t>
+        <w:rPr>
+          <w:lang w:eastAsia="ko-KR"/>
+        </w:rPr>
+      </w:pPr>
+      <w:r>
+        <w:rPr>
+          <w:lang w:eastAsia="ko-KR"/>
+        </w:rPr>
+        <w:t>Mã nguồn mở và miễn phí.</w:t>
       </w:r>
     </w:p>
     <w:p>
@@ -12580,17 +13330,15 @@
           <w:numId w:val="5"/>
         </w:numPr>
         <w:jc w:val="both"/>
-      </w:pPr>
-      <w:r>
-        <w:t xml:space="preserve">Thống kê và xếp loại cho từng giáo viên, các giáo viên </w:t>
-      </w:r>
-      <w:proofErr w:type="gramStart"/>
-      <w:r>
-        <w:t>theo</w:t>
-      </w:r>
-      <w:proofErr w:type="gramEnd"/>
-      <w:r>
-        <w:t xml:space="preserve"> kết quả lấy ý kiến từ người học qua các tiêu chí.</w:t>
+        <w:rPr>
+          <w:lang w:eastAsia="ko-KR"/>
+        </w:rPr>
+      </w:pPr>
+      <w:r>
+        <w:rPr>
+          <w:lang w:eastAsia="ko-KR"/>
+        </w:rPr>
+        <w:t>Chạy được trên đa nền tảng.</w:t>
       </w:r>
     </w:p>
     <w:p>
@@ -12601,9 +13349,15 @@
           <w:numId w:val="5"/>
         </w:numPr>
         <w:jc w:val="both"/>
-      </w:pPr>
-      <w:r>
-        <w:t>Phân lớp và gán nhãn các phản hồi góp ý của sinh viên về câu hỏi mở.</w:t>
+        <w:rPr>
+          <w:lang w:eastAsia="ko-KR"/>
+        </w:rPr>
+      </w:pPr>
+      <w:r>
+        <w:rPr>
+          <w:lang w:eastAsia="ko-KR"/>
+        </w:rPr>
+        <w:t>Dễ dàng kết nối cơ sở dữ liệu.</w:t>
       </w:r>
     </w:p>
     <w:p>
@@ -12614,17 +13368,15 @@
           <w:numId w:val="5"/>
         </w:numPr>
         <w:jc w:val="both"/>
-      </w:pPr>
-      <w:r>
-        <w:t xml:space="preserve">Thống kê </w:t>
-      </w:r>
-      <w:proofErr w:type="gramStart"/>
-      <w:r>
-        <w:t>theo</w:t>
-      </w:r>
-      <w:proofErr w:type="gramEnd"/>
-      <w:r>
-        <w:t xml:space="preserve"> nhãn các loại câu hỏi mở.</w:t>
+        <w:rPr>
+          <w:lang w:eastAsia="ko-KR"/>
+        </w:rPr>
+      </w:pPr>
+      <w:r>
+        <w:rPr>
+          <w:lang w:eastAsia="ko-KR"/>
+        </w:rPr>
+        <w:t>Ký tự đơn giản, dễ làm quen cho người mới học.</w:t>
       </w:r>
     </w:p>
     <w:p>
@@ -12635,9 +13387,15 @@
           <w:numId w:val="5"/>
         </w:numPr>
         <w:jc w:val="both"/>
-      </w:pPr>
-      <w:r>
-        <w:t>Thống kê nâng cao cho cả khoa, bộ môn trong thời gian cụ thể.</w:t>
+        <w:rPr>
+          <w:lang w:eastAsia="ko-KR"/>
+        </w:rPr>
+      </w:pPr>
+      <w:r>
+        <w:rPr>
+          <w:lang w:eastAsia="ko-KR"/>
+        </w:rPr>
+        <w:t>Được đông đảo cộng đồng lập trình viên sử dụng.</w:t>
       </w:r>
     </w:p>
     <w:p>
@@ -12648,9 +13406,44 @@
           <w:numId w:val="5"/>
         </w:numPr>
         <w:jc w:val="both"/>
-      </w:pPr>
-      <w:r>
-        <w:t>Trích xuất dữ liệu thống kê ra tệp tin excel tương ứng.</w:t>
+        <w:rPr>
+          <w:lang w:eastAsia="ko-KR"/>
+        </w:rPr>
+      </w:pPr>
+      <w:r>
+        <w:rPr>
+          <w:lang w:eastAsia="ko-KR"/>
+        </w:rPr>
+        <w:t xml:space="preserve">Hỗ trợ nhiều </w:t>
+      </w:r>
+      <w:proofErr w:type="gramStart"/>
+      <w:r>
+        <w:rPr>
+          <w:lang w:eastAsia="ko-KR"/>
+        </w:rPr>
+        <w:t>thư</w:t>
+      </w:r>
+      <w:proofErr w:type="gramEnd"/>
+      <w:r>
+        <w:rPr>
+          <w:lang w:eastAsia="ko-KR"/>
+        </w:rPr>
+        <w:t xml:space="preserve"> viện mạnh mẽ trong xử lý dữ liệu.</w:t>
+      </w:r>
+    </w:p>
+    <w:p>
+      <w:pPr>
+        <w:ind w:firstLine="360"/>
+        <w:jc w:val="both"/>
+        <w:rPr>
+          <w:lang w:eastAsia="ko-KR"/>
+        </w:rPr>
+      </w:pPr>
+      <w:r>
+        <w:rPr>
+          <w:lang w:eastAsia="ko-KR"/>
+        </w:rPr>
+        <w:t>Hạn chế:</w:t>
       </w:r>
     </w:p>
     <w:p>
@@ -12661,9 +13454,29 @@
           <w:numId w:val="5"/>
         </w:numPr>
         <w:jc w:val="both"/>
-      </w:pPr>
-      <w:r>
-        <w:t>Phân quyền các nhóm chức năng, chức vụ người dùng.</w:t>
+        <w:rPr>
+          <w:lang w:eastAsia="ko-KR"/>
+        </w:rPr>
+      </w:pPr>
+      <w:r>
+        <w:rPr>
+          <w:lang w:eastAsia="ko-KR"/>
+        </w:rPr>
+        <w:t xml:space="preserve">Vì là một ngôn ngữ mã nguồn mở nên đôi khi không </w:t>
+      </w:r>
+      <w:proofErr w:type="gramStart"/>
+      <w:r>
+        <w:rPr>
+          <w:lang w:eastAsia="ko-KR"/>
+        </w:rPr>
+        <w:t>an</w:t>
+      </w:r>
+      <w:proofErr w:type="gramEnd"/>
+      <w:r>
+        <w:rPr>
+          <w:lang w:eastAsia="ko-KR"/>
+        </w:rPr>
+        <w:t xml:space="preserve"> toàn trong xử lý dữ liệu.</w:t>
       </w:r>
     </w:p>
     <w:p>
@@ -12674,147 +13487,15 @@
           <w:numId w:val="5"/>
         </w:numPr>
         <w:jc w:val="both"/>
-      </w:pPr>
-      <w:r>
-        <w:t>Xây dựng các chức năng thêm, xóa, sửa cho từng bảng trên cơ sở dữ liệu trên trang web.</w:t>
-      </w:r>
-      <w:r>
-        <w:br w:type="page"/>
-      </w:r>
-    </w:p>
-    <w:p>
-      <w:pPr>
-        <w:pStyle w:val="DA-A1"/>
-      </w:pPr>
-      <w:bookmarkStart w:id="51" w:name="_Toc77004689"/>
-      <w:r>
-        <w:lastRenderedPageBreak/>
-        <w:t>CƠ SỞ LÝ THUYẾT</w:t>
-      </w:r>
-      <w:bookmarkEnd w:id="51"/>
-    </w:p>
-    <w:p>
-      <w:pPr>
-        <w:pStyle w:val="DA-A2"/>
-      </w:pPr>
-      <w:bookmarkStart w:id="52" w:name="_Toc77004690"/>
-      <w:r>
-        <w:t>Ngôn ngữ lập trình PHP</w:t>
-      </w:r>
-      <w:bookmarkEnd w:id="52"/>
-    </w:p>
-    <w:p>
-      <w:pPr>
-        <w:ind w:firstLine="720"/>
-        <w:jc w:val="both"/>
-        <w:rPr>
-          <w:szCs w:val="26"/>
+        <w:rPr>
           <w:lang w:eastAsia="ko-KR"/>
         </w:rPr>
       </w:pPr>
       <w:r>
         <w:rPr>
-          <w:szCs w:val="26"/>
           <w:lang w:eastAsia="ko-KR"/>
         </w:rPr>
-        <w:t>PHP viết tắt của Hypertext Preprocessor là một ngôn ngữ có mã nguồn mở, thích hợp với web và dễ dang nhúng vào trang HTML, được tối ưu hóa cho các ứng dụng web, có tốc độ nhanh, gọn, cú pháp đơn giản dễ học và thời gian xây dựng sản phẩm tương đối ngắn hơn so với các ngôn ngữ khác nên PHP nhanh chóng đã trở thành một ngôn ngữ lập trình web phổ biến thế giới.</w:t>
-      </w:r>
-    </w:p>
-    <w:p>
-      <w:pPr>
-        <w:ind w:firstLine="720"/>
-        <w:jc w:val="both"/>
-        <w:rPr>
-          <w:szCs w:val="26"/>
-          <w:lang w:eastAsia="ko-KR"/>
-        </w:rPr>
-      </w:pPr>
-      <w:r>
-        <w:rPr>
-          <w:szCs w:val="26"/>
-          <w:lang w:eastAsia="ko-KR"/>
-        </w:rPr>
-        <w:t xml:space="preserve">Được phát triển từ một sản phẩm có tên là PHP/FI do Ramus Lerdorf tạo ra vào năm 1994 để </w:t>
-      </w:r>
-      <w:proofErr w:type="gramStart"/>
-      <w:r>
-        <w:rPr>
-          <w:szCs w:val="26"/>
-          <w:lang w:eastAsia="ko-KR"/>
-        </w:rPr>
-        <w:t>theo</w:t>
-      </w:r>
-      <w:proofErr w:type="gramEnd"/>
-      <w:r>
-        <w:rPr>
-          <w:szCs w:val="26"/>
-          <w:lang w:eastAsia="ko-KR"/>
-        </w:rPr>
-        <w:t xml:space="preserve"> dõi tình hình truy cập của người dùng. Sau một thời gian người ta bắt đầu sử dụng nó để xây dựng những thứ rắc rồi hơn và rồi được phát triển như đến hiện nay bởi cộng đồng lập trình viên yêu thích nó.</w:t>
-      </w:r>
-    </w:p>
-    <w:p>
-      <w:pPr>
-        <w:ind w:firstLine="720"/>
-        <w:jc w:val="both"/>
-        <w:rPr>
-          <w:szCs w:val="26"/>
-          <w:lang w:eastAsia="ko-KR"/>
-        </w:rPr>
-      </w:pPr>
-      <w:r>
-        <w:rPr>
-          <w:szCs w:val="26"/>
-          <w:lang w:eastAsia="ko-KR"/>
-        </w:rPr>
-        <w:t xml:space="preserve">Ngoài ra với sự yêu thích của cộng đồng lập trình viên dành cho, PHP sẽ ngày càng phát triển mạnh mẽ và hỗ trợ thêm càng nhiều chức năng và các </w:t>
-      </w:r>
-      <w:proofErr w:type="gramStart"/>
-      <w:r>
-        <w:rPr>
-          <w:szCs w:val="26"/>
-          <w:lang w:eastAsia="ko-KR"/>
-        </w:rPr>
-        <w:t>thư</w:t>
-      </w:r>
-      <w:proofErr w:type="gramEnd"/>
-      <w:r>
-        <w:rPr>
-          <w:szCs w:val="26"/>
-          <w:lang w:eastAsia="ko-KR"/>
-        </w:rPr>
-        <w:t xml:space="preserve"> viện chuyên dụng để có thể giải quyết các vấn để một cách nhanh chóng.</w:t>
-      </w:r>
-    </w:p>
-    <w:p>
-      <w:pPr>
-        <w:pStyle w:val="DA-A3"/>
-        <w:rPr>
-          <w:lang w:eastAsia="ko-KR"/>
-        </w:rPr>
-      </w:pPr>
-      <w:bookmarkStart w:id="53" w:name="_Toc77004691"/>
-      <w:r>
-        <w:rPr>
-          <w:lang w:eastAsia="ko-KR"/>
-        </w:rPr>
-        <w:t>Một số ưu điểm và hạn chế của ngôn ngữ lập trình PHP</w:t>
-      </w:r>
-      <w:bookmarkEnd w:id="53"/>
-    </w:p>
-    <w:p>
-      <w:pPr>
-        <w:ind w:firstLine="360"/>
-        <w:jc w:val="both"/>
-        <w:rPr>
-          <w:lang w:eastAsia="ko-KR"/>
-        </w:rPr>
-      </w:pPr>
-      <w:r>
-        <w:rPr>
-          <w:lang w:eastAsia="ko-KR"/>
-        </w:rPr>
-        <w:t>Ưu điểm:</w:t>
+        <w:t>Không thích hợp để xây dựng các ứng dụng với cơ sở dữ liệu nội dung quy mô lớn.</w:t>
       </w:r>
     </w:p>
     <w:p>
@@ -12833,8 +13514,24 @@
         <w:rPr>
           <w:lang w:eastAsia="ko-KR"/>
         </w:rPr>
-        <w:t>Mã nguồn mở và miễn phí.</w:t>
-      </w:r>
+        <w:t>Không cần khai báo kiểu dữ liệu của biến khi xử dụng dễ gây nhầm lẫn.</w:t>
+      </w:r>
+    </w:p>
+    <w:p>
+      <w:pPr>
+        <w:pStyle w:val="DA-A3"/>
+        <w:rPr>
+          <w:lang w:eastAsia="ko-KR"/>
+        </w:rPr>
+      </w:pPr>
+      <w:bookmarkStart w:id="46" w:name="_Toc77004692"/>
+      <w:r>
+        <w:rPr>
+          <w:lang w:eastAsia="ko-KR"/>
+        </w:rPr>
+        <w:t>Toán tử và biểu thức trong PHP</w:t>
+      </w:r>
+      <w:bookmarkEnd w:id="46"/>
     </w:p>
     <w:p>
       <w:pPr>
@@ -12843,7 +13540,6 @@
           <w:ilvl w:val="0"/>
           <w:numId w:val="5"/>
         </w:numPr>
-        <w:jc w:val="both"/>
         <w:rPr>
           <w:lang w:eastAsia="ko-KR"/>
         </w:rPr>
@@ -12852,227 +13548,17 @@
         <w:rPr>
           <w:lang w:eastAsia="ko-KR"/>
         </w:rPr>
-        <w:t>Chạy được trên đa nền tảng.</w:t>
-      </w:r>
-    </w:p>
-    <w:p>
-      <w:pPr>
-        <w:pStyle w:val="ListParagraph"/>
-        <w:numPr>
-          <w:ilvl w:val="0"/>
-          <w:numId w:val="5"/>
-        </w:numPr>
-        <w:jc w:val="both"/>
+        <w:t>Toán tử số học</w:t>
+      </w:r>
+    </w:p>
+    <w:p>
+      <w:pPr>
+        <w:pStyle w:val="Caption"/>
         <w:rPr>
           <w:lang w:eastAsia="ko-KR"/>
         </w:rPr>
       </w:pPr>
-      <w:r>
-        <w:rPr>
-          <w:lang w:eastAsia="ko-KR"/>
-        </w:rPr>
-        <w:t>Dễ dàng kết nối cơ sở dữ liệu.</w:t>
-      </w:r>
-    </w:p>
-    <w:p>
-      <w:pPr>
-        <w:pStyle w:val="ListParagraph"/>
-        <w:numPr>
-          <w:ilvl w:val="0"/>
-          <w:numId w:val="5"/>
-        </w:numPr>
-        <w:jc w:val="both"/>
-        <w:rPr>
-          <w:lang w:eastAsia="ko-KR"/>
-        </w:rPr>
-      </w:pPr>
-      <w:r>
-        <w:rPr>
-          <w:lang w:eastAsia="ko-KR"/>
-        </w:rPr>
-        <w:t>Ký tự đơn giản, dễ làm quen cho người mới học.</w:t>
-      </w:r>
-    </w:p>
-    <w:p>
-      <w:pPr>
-        <w:pStyle w:val="ListParagraph"/>
-        <w:numPr>
-          <w:ilvl w:val="0"/>
-          <w:numId w:val="5"/>
-        </w:numPr>
-        <w:jc w:val="both"/>
-        <w:rPr>
-          <w:lang w:eastAsia="ko-KR"/>
-        </w:rPr>
-      </w:pPr>
-      <w:r>
-        <w:rPr>
-          <w:lang w:eastAsia="ko-KR"/>
-        </w:rPr>
-        <w:t>Được đông đảo cộng đồng lập trình viên sử dụng.</w:t>
-      </w:r>
-    </w:p>
-    <w:p>
-      <w:pPr>
-        <w:pStyle w:val="ListParagraph"/>
-        <w:numPr>
-          <w:ilvl w:val="0"/>
-          <w:numId w:val="5"/>
-        </w:numPr>
-        <w:jc w:val="both"/>
-        <w:rPr>
-          <w:lang w:eastAsia="ko-KR"/>
-        </w:rPr>
-      </w:pPr>
-      <w:r>
-        <w:rPr>
-          <w:lang w:eastAsia="ko-KR"/>
-        </w:rPr>
-        <w:t xml:space="preserve">Hỗ trợ nhiều </w:t>
-      </w:r>
-      <w:proofErr w:type="gramStart"/>
-      <w:r>
-        <w:rPr>
-          <w:lang w:eastAsia="ko-KR"/>
-        </w:rPr>
-        <w:t>thư</w:t>
-      </w:r>
-      <w:proofErr w:type="gramEnd"/>
-      <w:r>
-        <w:rPr>
-          <w:lang w:eastAsia="ko-KR"/>
-        </w:rPr>
-        <w:t xml:space="preserve"> viện mạnh mẽ trong xử lý dữ liệu.</w:t>
-      </w:r>
-    </w:p>
-    <w:p>
-      <w:pPr>
-        <w:ind w:firstLine="360"/>
-        <w:jc w:val="both"/>
-        <w:rPr>
-          <w:lang w:eastAsia="ko-KR"/>
-        </w:rPr>
-      </w:pPr>
-      <w:r>
-        <w:rPr>
-          <w:lang w:eastAsia="ko-KR"/>
-        </w:rPr>
-        <w:t>Hạn chế:</w:t>
-      </w:r>
-    </w:p>
-    <w:p>
-      <w:pPr>
-        <w:pStyle w:val="ListParagraph"/>
-        <w:numPr>
-          <w:ilvl w:val="0"/>
-          <w:numId w:val="5"/>
-        </w:numPr>
-        <w:jc w:val="both"/>
-        <w:rPr>
-          <w:lang w:eastAsia="ko-KR"/>
-        </w:rPr>
-      </w:pPr>
-      <w:r>
-        <w:rPr>
-          <w:lang w:eastAsia="ko-KR"/>
-        </w:rPr>
-        <w:t xml:space="preserve">Vì là một ngôn ngữ mã nguồn mở nên đôi khi không </w:t>
-      </w:r>
-      <w:proofErr w:type="gramStart"/>
-      <w:r>
-        <w:rPr>
-          <w:lang w:eastAsia="ko-KR"/>
-        </w:rPr>
-        <w:t>an</w:t>
-      </w:r>
-      <w:proofErr w:type="gramEnd"/>
-      <w:r>
-        <w:rPr>
-          <w:lang w:eastAsia="ko-KR"/>
-        </w:rPr>
-        <w:t xml:space="preserve"> toàn trong xử lý dữ liệu.</w:t>
-      </w:r>
-    </w:p>
-    <w:p>
-      <w:pPr>
-        <w:pStyle w:val="ListParagraph"/>
-        <w:numPr>
-          <w:ilvl w:val="0"/>
-          <w:numId w:val="5"/>
-        </w:numPr>
-        <w:jc w:val="both"/>
-        <w:rPr>
-          <w:lang w:eastAsia="ko-KR"/>
-        </w:rPr>
-      </w:pPr>
-      <w:r>
-        <w:rPr>
-          <w:lang w:eastAsia="ko-KR"/>
-        </w:rPr>
-        <w:t>Không thích hợp để xây dựng các ứng dụng với cơ sở dữ liệu nội dung quy mô lớn.</w:t>
-      </w:r>
-    </w:p>
-    <w:p>
-      <w:pPr>
-        <w:pStyle w:val="ListParagraph"/>
-        <w:numPr>
-          <w:ilvl w:val="0"/>
-          <w:numId w:val="5"/>
-        </w:numPr>
-        <w:jc w:val="both"/>
-        <w:rPr>
-          <w:lang w:eastAsia="ko-KR"/>
-        </w:rPr>
-      </w:pPr>
-      <w:r>
-        <w:rPr>
-          <w:lang w:eastAsia="ko-KR"/>
-        </w:rPr>
-        <w:t>Không cần khai báo kiểu dữ liệu của biến khi xử dụng dễ gây nhầm lẫn.</w:t>
-      </w:r>
-    </w:p>
-    <w:p>
-      <w:pPr>
-        <w:pStyle w:val="DA-A3"/>
-        <w:rPr>
-          <w:lang w:eastAsia="ko-KR"/>
-        </w:rPr>
-      </w:pPr>
-      <w:bookmarkStart w:id="54" w:name="_Toc77004692"/>
-      <w:r>
-        <w:rPr>
-          <w:lang w:eastAsia="ko-KR"/>
-        </w:rPr>
-        <w:t>Toán tử và biểu thức trong PHP</w:t>
-      </w:r>
-      <w:bookmarkEnd w:id="54"/>
-    </w:p>
-    <w:p>
-      <w:pPr>
-        <w:pStyle w:val="ListParagraph"/>
-        <w:numPr>
-          <w:ilvl w:val="0"/>
-          <w:numId w:val="5"/>
-        </w:numPr>
-        <w:rPr>
-          <w:lang w:eastAsia="ko-KR"/>
-        </w:rPr>
-      </w:pPr>
-      <w:r>
-        <w:rPr>
-          <w:lang w:eastAsia="ko-KR"/>
-        </w:rPr>
-        <w:t>Toán tử số học</w:t>
-      </w:r>
-    </w:p>
-    <w:p>
-      <w:pPr>
-        <w:pStyle w:val="Caption"/>
-        <w:rPr>
-          <w:lang w:eastAsia="ko-KR"/>
-        </w:rPr>
-      </w:pPr>
-      <w:bookmarkStart w:id="55" w:name="_Toc77005389"/>
+      <w:bookmarkStart w:id="47" w:name="_Toc77005389"/>
       <w:r>
         <w:t xml:space="preserve">Bảng </w:t>
       </w:r>
@@ -13094,7 +13580,7 @@
       <w:r>
         <w:t>.1. Các toán tử số học</w:t>
       </w:r>
-      <w:bookmarkEnd w:id="55"/>
+      <w:bookmarkEnd w:id="47"/>
     </w:p>
     <w:tbl>
       <w:tblPr>
@@ -13272,7 +13758,6 @@
               <w:rPr>
                 <w:lang w:eastAsia="ko-KR"/>
               </w:rPr>
-              <w:lastRenderedPageBreak/>
               <w:t>-</w:t>
             </w:r>
           </w:p>
@@ -13704,11 +14189,11 @@
           <w:lang w:eastAsia="ko-KR"/>
         </w:rPr>
       </w:pPr>
-      <w:bookmarkStart w:id="56" w:name="_Toc77005390"/>
+      <w:bookmarkStart w:id="48" w:name="_Toc77005390"/>
       <w:r>
         <w:t>Bảng 2.2. Các toán tử so sánh</w:t>
       </w:r>
-      <w:bookmarkEnd w:id="56"/>
+      <w:bookmarkEnd w:id="48"/>
     </w:p>
     <w:tbl>
       <w:tblPr>
@@ -13808,6 +14293,7 @@
               <w:rPr>
                 <w:lang w:eastAsia="ko-KR"/>
               </w:rPr>
+              <w:lastRenderedPageBreak/>
               <w:t>==</w:t>
             </w:r>
           </w:p>
@@ -14349,7 +14835,6 @@
         <w:rPr>
           <w:lang w:eastAsia="ko-KR"/>
         </w:rPr>
-        <w:lastRenderedPageBreak/>
         <w:t>Toán từ logic</w:t>
       </w:r>
     </w:p>
@@ -14360,11 +14845,11 @@
           <w:lang w:eastAsia="ko-KR"/>
         </w:rPr>
       </w:pPr>
-      <w:bookmarkStart w:id="57" w:name="_Toc77005391"/>
+      <w:bookmarkStart w:id="49" w:name="_Toc77005391"/>
       <w:r>
         <w:t>Bảng 2.3. Các toán tử logic</w:t>
       </w:r>
-      <w:bookmarkEnd w:id="57"/>
+      <w:bookmarkEnd w:id="49"/>
     </w:p>
     <w:tbl>
       <w:tblPr>
@@ -14649,6 +15134,7 @@
               <w:rPr>
                 <w:lang w:eastAsia="ko-KR"/>
               </w:rPr>
+              <w:lastRenderedPageBreak/>
               <w:t>!</w:t>
             </w:r>
           </w:p>
@@ -14749,11 +15235,11 @@
           <w:lang w:eastAsia="ko-KR"/>
         </w:rPr>
       </w:pPr>
-      <w:bookmarkStart w:id="58" w:name="_Toc77005392"/>
+      <w:bookmarkStart w:id="50" w:name="_Toc77005392"/>
       <w:r>
         <w:t>Bảng 2.4. Các toán tử gán</w:t>
       </w:r>
-      <w:bookmarkEnd w:id="58"/>
+      <w:bookmarkEnd w:id="50"/>
     </w:p>
     <w:tbl>
       <w:tblPr>
@@ -15202,7 +15688,6 @@
               <w:rPr>
                 <w:lang w:eastAsia="ko-KR"/>
               </w:rPr>
-              <w:lastRenderedPageBreak/>
               <w:t>Chia cho biến bên trái giá trị biến bên phải</w:t>
             </w:r>
           </w:p>
@@ -15223,7 +15708,6 @@
               <w:rPr>
                 <w:lang w:eastAsia="ko-KR"/>
               </w:rPr>
-              <w:lastRenderedPageBreak/>
               <w:t>$a /= b</w:t>
             </w:r>
           </w:p>
@@ -15249,7 +15733,6 @@
               <w:rPr>
                 <w:lang w:eastAsia="ko-KR"/>
               </w:rPr>
-              <w:lastRenderedPageBreak/>
               <w:t>%=</w:t>
             </w:r>
           </w:p>
@@ -15318,14 +15801,20 @@
           <w:lang w:eastAsia="ko-KR"/>
         </w:rPr>
       </w:pPr>
-      <w:bookmarkStart w:id="59" w:name="_Toc77004693"/>
+      <w:bookmarkStart w:id="51" w:name="_Toc77004693"/>
       <w:r>
         <w:rPr>
           <w:lang w:eastAsia="ko-KR"/>
         </w:rPr>
-        <w:t>Hệ quản trị cơ sở dữ liệu MYSQL</w:t>
-      </w:r>
-      <w:bookmarkEnd w:id="59"/>
+        <w:t xml:space="preserve">Hệ quản trị cơ sở dữ liệu </w:t>
+      </w:r>
+      <w:bookmarkEnd w:id="51"/>
+      <w:r>
+        <w:rPr>
+          <w:lang w:eastAsia="ko-KR"/>
+        </w:rPr>
+        <w:t>SQL Server</w:t>
+      </w:r>
     </w:p>
     <w:p>
       <w:pPr>
@@ -15339,7 +15828,14 @@
         <w:rPr>
           <w:lang w:eastAsia="ko-KR"/>
         </w:rPr>
-        <w:t>MYSQL là một hệ thống quản lý cơ sở dữ liệu mã nguồn mở dựa trên ngôn ngữ truy vấn có cấu trúc được phát triển, phân phối và hỗ trợ bởi tập đoàn Oracle. MYSQL chạy hầu hết trên tất cả các nền tảng và thường được kết hợp với các ứng dụng web. Hoạt động dựa trên mô hình client-sever. Được thiết kế để xử lý dữ liệu lớn một cách nhanh chóng, cho phép người sử dụng có thể truy cập cơ sở dữ liệu thông qua các giao diện máy khách khác nhau.</w:t>
+        <w:t xml:space="preserve">MYSQL là một hệ thống quản lý cơ sở dữ liệu mã nguồn mở dựa trên ngôn ngữ truy vấn có cấu trúc được phát triển, phân phối và hỗ trợ bởi tập đoàn Oracle. MYSQL chạy hầu hết trên tất cả các nền tảng và thường được kết hợp với các ứng dụng web. Hoạt động dựa trên mô hình client-sever. Được thiết kế để xử lý dữ liệu lớn một cách nhanh chóng, cho </w:t>
+      </w:r>
+      <w:r>
+        <w:rPr>
+          <w:lang w:eastAsia="ko-KR"/>
+        </w:rPr>
+        <w:lastRenderedPageBreak/>
+        <w:t>phép người sử dụng có thể truy cập cơ sở dữ liệu thông qua các giao diện máy khách khác nhau.</w:t>
       </w:r>
     </w:p>
     <w:p>
@@ -15349,14 +15845,26 @@
           <w:lang w:eastAsia="ko-KR"/>
         </w:rPr>
       </w:pPr>
-      <w:bookmarkStart w:id="60" w:name="_Toc77004694"/>
+      <w:bookmarkStart w:id="52" w:name="_Toc77004694"/>
       <w:r>
         <w:rPr>
           <w:lang w:eastAsia="ko-KR"/>
         </w:rPr>
-        <w:t>Một số ưu điểm và hạn chế khi sử dụng MYSQL</w:t>
-      </w:r>
-      <w:bookmarkEnd w:id="60"/>
+        <w:t xml:space="preserve">Một số ưu điểm và hạn chế khi sử dụng </w:t>
+      </w:r>
+      <w:bookmarkEnd w:id="52"/>
+      <w:r>
+        <w:rPr>
+          <w:lang w:eastAsia="ko-KR"/>
+        </w:rPr>
+        <w:t>SQL SERVER</w:t>
+      </w:r>
+      <w:r>
+        <w:rPr>
+          <w:lang w:eastAsia="ko-KR"/>
+        </w:rPr>
+        <w:tab/>
+      </w:r>
     </w:p>
     <w:p>
       <w:pPr>
@@ -15573,14 +16081,26 @@
           <w:lang w:eastAsia="ko-KR"/>
         </w:rPr>
       </w:pPr>
-      <w:bookmarkStart w:id="61" w:name="_Toc77004695"/>
+      <w:bookmarkStart w:id="53" w:name="_Toc77004695"/>
       <w:r>
         <w:rPr>
           <w:lang w:eastAsia="ko-KR"/>
         </w:rPr>
-        <w:t>Các kiểu dữ liệu trong MYSQL.</w:t>
-      </w:r>
-      <w:bookmarkEnd w:id="61"/>
+        <w:t xml:space="preserve">Các kiểu dữ liệu trong </w:t>
+      </w:r>
+      <w:r>
+        <w:rPr>
+          <w:lang w:eastAsia="ko-KR"/>
+        </w:rPr>
+        <w:t>SQL SERVER</w:t>
+      </w:r>
+      <w:r>
+        <w:rPr>
+          <w:lang w:eastAsia="ko-KR"/>
+        </w:rPr>
+        <w:t>.</w:t>
+      </w:r>
+      <w:bookmarkEnd w:id="53"/>
     </w:p>
     <w:p>
       <w:pPr>
@@ -15607,11 +16127,11 @@
           <w:lang w:eastAsia="ko-KR"/>
         </w:rPr>
       </w:pPr>
-      <w:bookmarkStart w:id="62" w:name="_Toc77005393"/>
+      <w:bookmarkStart w:id="54" w:name="_Toc77005393"/>
       <w:r>
         <w:t>Bảng 2.5. Các kiểu dữ liệu kiếu số</w:t>
       </w:r>
-      <w:bookmarkEnd w:id="62"/>
+      <w:bookmarkEnd w:id="54"/>
     </w:p>
     <w:tbl>
       <w:tblPr>
@@ -15720,7 +16240,6 @@
               <w:rPr>
                 <w:lang w:eastAsia="ko-KR"/>
               </w:rPr>
-              <w:lastRenderedPageBreak/>
               <w:t>TINYINT</w:t>
             </w:r>
           </w:p>
@@ -15984,6 +16503,7 @@
               <w:rPr>
                 <w:lang w:eastAsia="ko-KR"/>
               </w:rPr>
+              <w:lastRenderedPageBreak/>
               <w:t>DECIMAL(m,d)</w:t>
             </w:r>
           </w:p>
@@ -16049,11 +16569,11 @@
           <w:lang w:eastAsia="ko-KR"/>
         </w:rPr>
       </w:pPr>
-      <w:bookmarkStart w:id="63" w:name="_Toc77005394"/>
+      <w:bookmarkStart w:id="55" w:name="_Toc77005394"/>
       <w:r>
         <w:t>Bảng 2.6. Các kiểu dữ liệu ngày, giờ</w:t>
       </w:r>
-      <w:bookmarkEnd w:id="63"/>
+      <w:bookmarkEnd w:id="55"/>
     </w:p>
     <w:tbl>
       <w:tblPr>
@@ -16282,11 +16802,11 @@
           <w:lang w:eastAsia="ko-KR"/>
         </w:rPr>
       </w:pPr>
-      <w:bookmarkStart w:id="64" w:name="_Toc77005395"/>
+      <w:bookmarkStart w:id="56" w:name="_Toc77005395"/>
       <w:r>
         <w:t>Bảng 2.7. Các kiểu dữ liệu văn bản</w:t>
       </w:r>
-      <w:bookmarkEnd w:id="64"/>
+      <w:bookmarkEnd w:id="56"/>
     </w:p>
     <w:tbl>
       <w:tblPr>
@@ -16465,7 +16985,6 @@
               <w:rPr>
                 <w:lang w:eastAsia="ko-KR"/>
               </w:rPr>
-              <w:lastRenderedPageBreak/>
               <w:t>TINYBLOB || TINYTEXT</w:t>
             </w:r>
           </w:p>
@@ -16610,14 +17129,14 @@
           <w:lang w:eastAsia="ko-KR"/>
         </w:rPr>
       </w:pPr>
-      <w:bookmarkStart w:id="65" w:name="_Toc77004696"/>
+      <w:bookmarkStart w:id="57" w:name="_Toc77004696"/>
       <w:r>
         <w:rPr>
           <w:lang w:eastAsia="ko-KR"/>
         </w:rPr>
         <w:t>Quy trình xử lý câu hỏi mở</w:t>
       </w:r>
-      <w:bookmarkEnd w:id="65"/>
+      <w:bookmarkEnd w:id="57"/>
     </w:p>
     <w:p>
       <w:pPr>
@@ -16642,6 +17161,7 @@
         <w:rPr>
           <w:noProof/>
         </w:rPr>
+        <w:lastRenderedPageBreak/>
         <w:drawing>
           <wp:inline distT="0" distB="0" distL="0" distR="0">
             <wp:extent cx="5976620" cy="2629535"/>
@@ -16691,7 +17211,7 @@
       <w:pPr>
         <w:pStyle w:val="Caption"/>
       </w:pPr>
-      <w:bookmarkStart w:id="66" w:name="_Toc77006318"/>
+      <w:bookmarkStart w:id="58" w:name="_Toc77006318"/>
       <w:r>
         <w:t>Hình 2.</w:t>
       </w:r>
@@ -16713,7 +17233,7 @@
       <w:r>
         <w:t>. Quy trình xử lý câu hỏi mở</w:t>
       </w:r>
-      <w:bookmarkEnd w:id="66"/>
+      <w:bookmarkEnd w:id="58"/>
     </w:p>
     <w:p>
       <w:pPr>
@@ -16811,7 +17331,6 @@
         <w:rPr>
           <w:lang w:eastAsia="ko-KR"/>
         </w:rPr>
-        <w:lastRenderedPageBreak/>
         <w:t>Những ưu điểm nổi bật của gv trong quá trính giảng dạy.</w:t>
       </w:r>
     </w:p>
@@ -16875,11 +17394,11 @@
           <w:lang w:eastAsia="ko-KR"/>
         </w:rPr>
       </w:pPr>
-      <w:bookmarkStart w:id="67" w:name="_Toc77005396"/>
+      <w:bookmarkStart w:id="59" w:name="_Toc77005396"/>
       <w:r>
         <w:t>Bảng 2.8. Dữ liệu mẫu file góp ý tập huấn luyện</w:t>
       </w:r>
-      <w:bookmarkEnd w:id="67"/>
+      <w:bookmarkEnd w:id="59"/>
     </w:p>
     <w:tbl>
       <w:tblPr>
@@ -17026,6 +17545,7 @@
               <w:rPr>
                 <w:lang w:eastAsia="ko-KR"/>
               </w:rPr>
+              <w:lastRenderedPageBreak/>
               <w:t>2</w:t>
             </w:r>
           </w:p>
@@ -17267,11 +17787,11 @@
       <w:pPr>
         <w:pStyle w:val="Caption"/>
       </w:pPr>
-      <w:bookmarkStart w:id="68" w:name="_Toc77005397"/>
+      <w:bookmarkStart w:id="60" w:name="_Toc77005397"/>
       <w:r>
         <w:t>Bảng 2.9. Dữ liệu mẫu file góp ý tập dự đoán</w:t>
       </w:r>
-      <w:bookmarkEnd w:id="68"/>
+      <w:bookmarkEnd w:id="60"/>
     </w:p>
     <w:tbl>
       <w:tblPr>
@@ -17665,15 +18185,14 @@
           <w:lang w:eastAsia="ko-KR"/>
         </w:rPr>
       </w:pPr>
-      <w:bookmarkStart w:id="69" w:name="_Toc77004697"/>
+      <w:bookmarkStart w:id="61" w:name="_Toc77004697"/>
       <w:r>
         <w:rPr>
           <w:lang w:eastAsia="ko-KR"/>
         </w:rPr>
-        <w:lastRenderedPageBreak/>
         <w:t>Quy trình xử lý dữ liệu câu hỏi đóng</w:t>
       </w:r>
-      <w:bookmarkEnd w:id="69"/>
+      <w:bookmarkEnd w:id="61"/>
     </w:p>
     <w:p>
       <w:pPr>
@@ -17731,6 +18250,7 @@
         <w:rPr>
           <w:lang w:eastAsia="ko-KR"/>
         </w:rPr>
+        <w:lastRenderedPageBreak/>
         <w:t>Quy trình xử lý được phân loại như sau:</w:t>
       </w:r>
     </w:p>
@@ -17791,7 +18311,7 @@
       <w:pPr>
         <w:pStyle w:val="Caption"/>
       </w:pPr>
-      <w:bookmarkStart w:id="70" w:name="_Toc77006319"/>
+      <w:bookmarkStart w:id="62" w:name="_Toc77006319"/>
       <w:r>
         <w:t xml:space="preserve">Hình </w:t>
       </w:r>
@@ -17813,7 +18333,7 @@
       <w:r>
         <w:t>.2. Quy trình xử lý câu hỏi đóng</w:t>
       </w:r>
-      <w:bookmarkEnd w:id="70"/>
+      <w:bookmarkEnd w:id="62"/>
     </w:p>
     <w:p>
       <w:r>
@@ -18010,14 +18530,14 @@
           <w:lang w:eastAsia="ko-KR"/>
         </w:rPr>
       </w:pPr>
-      <w:bookmarkStart w:id="71" w:name="_Toc77004698"/>
+      <w:bookmarkStart w:id="63" w:name="_Toc77004698"/>
       <w:r>
         <w:rPr>
           <w:lang w:eastAsia="ko-KR"/>
         </w:rPr>
         <w:t>Công cụ và môi trường thực hiện</w:t>
       </w:r>
-      <w:bookmarkEnd w:id="71"/>
+      <w:bookmarkEnd w:id="63"/>
     </w:p>
     <w:p>
       <w:pPr>
@@ -18053,7 +18573,7 @@
       <w:pPr>
         <w:pStyle w:val="Caption"/>
       </w:pPr>
-      <w:bookmarkStart w:id="72" w:name="_Toc77005398"/>
+      <w:bookmarkStart w:id="64" w:name="_Toc77005398"/>
       <w:r>
         <w:t xml:space="preserve">Bảng 2.10. Các </w:t>
       </w:r>
@@ -18065,7 +18585,7 @@
       <w:r>
         <w:t xml:space="preserve"> viện hỗ trợ</w:t>
       </w:r>
-      <w:bookmarkEnd w:id="72"/>
+      <w:bookmarkEnd w:id="64"/>
     </w:p>
     <w:tbl>
       <w:tblPr>
@@ -18212,7 +18732,6 @@
               <w:rPr>
                 <w:lang w:eastAsia="ko-KR"/>
               </w:rPr>
-              <w:lastRenderedPageBreak/>
               <w:t>2</w:t>
             </w:r>
           </w:p>
@@ -18497,44 +19016,34 @@
     <w:p/>
     <w:p/>
     <w:p/>
-    <w:p/>
-    <w:p/>
-    <w:p/>
-    <w:p/>
-    <w:p/>
-    <w:p/>
-    <w:p/>
-    <w:p/>
-    <w:p/>
-    <w:p/>
-    <w:p/>
-    <w:p/>
-    <w:p/>
-    <w:p/>
-    <w:p/>
-    <w:p/>
-    <w:p/>
-    <w:p/>
     <w:p>
       <w:pPr>
         <w:pStyle w:val="DA-A1"/>
       </w:pPr>
-      <w:bookmarkStart w:id="73" w:name="_Toc77004699"/>
+      <w:bookmarkStart w:id="65" w:name="_Toc77004699"/>
       <w:r>
         <w:lastRenderedPageBreak/>
-        <w:t>XÂY DỰNG ỨNG DỤNG QUẢN LÝ KẾT QUẢ ĐÁNH GIÁ HOẠT ĐỘNG GIẢNG DẠY</w:t>
-      </w:r>
-      <w:bookmarkEnd w:id="73"/>
+        <w:t xml:space="preserve">XÂY DỰNG </w:t>
+      </w:r>
+      <w:r>
+        <w:t xml:space="preserve">WEBSITE BÁN </w:t>
+      </w:r>
+      <w:bookmarkEnd w:id="65"/>
+      <w:r>
+        <w:t>LAPTOP CHO CỬA HÀNG ĐỨC THỊNH</w:t>
+      </w:r>
+      <w:bookmarkStart w:id="66" w:name="_GoBack"/>
+      <w:bookmarkEnd w:id="66"/>
     </w:p>
     <w:p>
       <w:pPr>
         <w:pStyle w:val="DA-A2"/>
       </w:pPr>
-      <w:bookmarkStart w:id="74" w:name="_Toc77004700"/>
+      <w:bookmarkStart w:id="67" w:name="_Toc77004700"/>
       <w:r>
         <w:t>Phân tích hệ thống</w:t>
       </w:r>
-      <w:bookmarkEnd w:id="74"/>
+      <w:bookmarkEnd w:id="67"/>
     </w:p>
     <w:p>
       <w:pPr>
@@ -18602,7 +19111,7 @@
       <w:pPr>
         <w:pStyle w:val="Caption"/>
       </w:pPr>
-      <w:bookmarkStart w:id="75" w:name="_Toc77006320"/>
+      <w:bookmarkStart w:id="68" w:name="_Toc77006320"/>
       <w:r>
         <w:t xml:space="preserve">Hình </w:t>
       </w:r>
@@ -18624,19 +19133,19 @@
       <w:r>
         <w:t>.1. Sở đồ phân rã chức năng của hệ thống</w:t>
       </w:r>
-      <w:bookmarkEnd w:id="75"/>
+      <w:bookmarkEnd w:id="68"/>
     </w:p>
     <w:p/>
     <w:p>
       <w:pPr>
         <w:pStyle w:val="DA-A2"/>
       </w:pPr>
-      <w:bookmarkStart w:id="76" w:name="_Toc77004701"/>
+      <w:bookmarkStart w:id="69" w:name="_Toc77004701"/>
       <w:r>
         <w:lastRenderedPageBreak/>
         <w:t>SƠ đồ luồng dữ liệu</w:t>
       </w:r>
-      <w:bookmarkEnd w:id="76"/>
+      <w:bookmarkEnd w:id="69"/>
     </w:p>
     <w:p>
       <w:pPr>
@@ -18651,11 +19160,11 @@
       <w:pPr>
         <w:pStyle w:val="DA-A3"/>
       </w:pPr>
-      <w:bookmarkStart w:id="77" w:name="_Toc77004702"/>
+      <w:bookmarkStart w:id="70" w:name="_Toc77004702"/>
       <w:r>
         <w:t>Sơ đồ luồng dữ liệu mức ngữ cảnh</w:t>
       </w:r>
-      <w:bookmarkEnd w:id="77"/>
+      <w:bookmarkEnd w:id="70"/>
     </w:p>
     <w:p>
       <w:pPr>
@@ -18731,21 +19240,21 @@
       <w:pPr>
         <w:pStyle w:val="Caption"/>
       </w:pPr>
-      <w:bookmarkStart w:id="78" w:name="_Toc77006321"/>
+      <w:bookmarkStart w:id="71" w:name="_Toc77006321"/>
       <w:r>
         <w:t>Hình 3.2. Sơ đồ luồng dữ liệu mức ngữ cảnh</w:t>
       </w:r>
-      <w:bookmarkEnd w:id="78"/>
+      <w:bookmarkEnd w:id="71"/>
     </w:p>
     <w:p>
       <w:pPr>
         <w:pStyle w:val="DA-A3"/>
       </w:pPr>
-      <w:bookmarkStart w:id="79" w:name="_Toc77004703"/>
+      <w:bookmarkStart w:id="72" w:name="_Toc77004703"/>
       <w:r>
         <w:t>Sơ đồ luồng dữ liệu mức đỉnh</w:t>
       </w:r>
-      <w:bookmarkEnd w:id="79"/>
+      <w:bookmarkEnd w:id="72"/>
     </w:p>
     <w:p>
       <w:pPr>
@@ -18822,21 +19331,21 @@
       <w:pPr>
         <w:pStyle w:val="Caption"/>
       </w:pPr>
-      <w:bookmarkStart w:id="80" w:name="_Toc77006322"/>
+      <w:bookmarkStart w:id="73" w:name="_Toc77006322"/>
       <w:r>
         <w:t>Hình 3.3. Sơ đồ luồng dữ liệu mức đỉnh</w:t>
       </w:r>
-      <w:bookmarkEnd w:id="80"/>
+      <w:bookmarkEnd w:id="73"/>
     </w:p>
     <w:p>
       <w:pPr>
         <w:pStyle w:val="DA-A3"/>
       </w:pPr>
-      <w:bookmarkStart w:id="81" w:name="_Toc77004704"/>
+      <w:bookmarkStart w:id="74" w:name="_Toc77004704"/>
       <w:r>
         <w:t>Sơ đồ luồng dữ liệu chức năng quản lý phiếu.</w:t>
       </w:r>
-      <w:bookmarkEnd w:id="81"/>
+      <w:bookmarkEnd w:id="74"/>
     </w:p>
     <w:p>
       <w:pPr>
@@ -18922,21 +19431,21 @@
       <w:pPr>
         <w:pStyle w:val="Caption"/>
       </w:pPr>
-      <w:bookmarkStart w:id="82" w:name="_Toc77006323"/>
+      <w:bookmarkStart w:id="75" w:name="_Toc77006323"/>
       <w:r>
         <w:t>Hình 3.4. Sơ đồ luồng dữ liệu chức năng quản lý phiếu</w:t>
       </w:r>
-      <w:bookmarkEnd w:id="82"/>
+      <w:bookmarkEnd w:id="75"/>
     </w:p>
     <w:p>
       <w:pPr>
         <w:pStyle w:val="DA-A3"/>
       </w:pPr>
-      <w:bookmarkStart w:id="83" w:name="_Toc77004705"/>
+      <w:bookmarkStart w:id="76" w:name="_Toc77004705"/>
       <w:r>
         <w:t>Sơ đồ luồng dữ liệu chức năng quản lý thông tin đăng nhập</w:t>
       </w:r>
-      <w:bookmarkEnd w:id="83"/>
+      <w:bookmarkEnd w:id="76"/>
     </w:p>
     <w:p>
       <w:pPr>
@@ -19012,21 +19521,21 @@
       <w:pPr>
         <w:pStyle w:val="Caption"/>
       </w:pPr>
-      <w:bookmarkStart w:id="84" w:name="_Toc77006324"/>
+      <w:bookmarkStart w:id="77" w:name="_Toc77006324"/>
       <w:r>
         <w:t>Hình 3.5. Sơ đồ luồng dữ liệu chức năng quản lý đăng nhập</w:t>
       </w:r>
-      <w:bookmarkEnd w:id="84"/>
+      <w:bookmarkEnd w:id="77"/>
     </w:p>
     <w:p>
       <w:pPr>
         <w:pStyle w:val="DA-A3"/>
       </w:pPr>
-      <w:bookmarkStart w:id="85" w:name="_Toc77004706"/>
+      <w:bookmarkStart w:id="78" w:name="_Toc77004706"/>
       <w:r>
         <w:t>Sơ đồ luồng dữ liệu quản lý môn học</w:t>
       </w:r>
-      <w:bookmarkEnd w:id="85"/>
+      <w:bookmarkEnd w:id="78"/>
     </w:p>
     <w:p>
       <w:pPr>
@@ -19098,21 +19607,21 @@
       <w:pPr>
         <w:pStyle w:val="Caption"/>
       </w:pPr>
-      <w:bookmarkStart w:id="86" w:name="_Toc77006325"/>
+      <w:bookmarkStart w:id="79" w:name="_Toc77006325"/>
       <w:r>
         <w:t>Hình 3.6. Sơ đồ luồn dữ liệu quản lý môn học</w:t>
       </w:r>
-      <w:bookmarkEnd w:id="86"/>
+      <w:bookmarkEnd w:id="79"/>
     </w:p>
     <w:p>
       <w:pPr>
         <w:pStyle w:val="DA-A3"/>
       </w:pPr>
-      <w:bookmarkStart w:id="87" w:name="_Toc77004707"/>
+      <w:bookmarkStart w:id="80" w:name="_Toc77004707"/>
       <w:r>
         <w:t>Sơ đồ luồng dữ liệu quản lý thống kê</w:t>
       </w:r>
-      <w:bookmarkEnd w:id="87"/>
+      <w:bookmarkEnd w:id="80"/>
     </w:p>
     <w:p>
       <w:pPr>
@@ -19182,31 +19691,31 @@
       <w:pPr>
         <w:pStyle w:val="Caption"/>
       </w:pPr>
-      <w:bookmarkStart w:id="88" w:name="_Toc77006326"/>
+      <w:bookmarkStart w:id="81" w:name="_Toc77006326"/>
       <w:r>
         <w:t>Hình 3.7. Sơ đồ luồng dữ liệu quản lý thống kê</w:t>
       </w:r>
-      <w:bookmarkEnd w:id="88"/>
+      <w:bookmarkEnd w:id="81"/>
     </w:p>
     <w:p>
       <w:pPr>
         <w:pStyle w:val="DA-A2"/>
       </w:pPr>
-      <w:bookmarkStart w:id="89" w:name="_Toc77004708"/>
+      <w:bookmarkStart w:id="82" w:name="_Toc77004708"/>
       <w:r>
         <w:t>Cơ sở dữ liệu hệ thống</w:t>
       </w:r>
-      <w:bookmarkEnd w:id="89"/>
+      <w:bookmarkEnd w:id="82"/>
     </w:p>
     <w:p>
       <w:pPr>
         <w:pStyle w:val="DA-A3"/>
       </w:pPr>
-      <w:bookmarkStart w:id="90" w:name="_Toc77004709"/>
+      <w:bookmarkStart w:id="83" w:name="_Toc77004709"/>
       <w:r>
         <w:t>Sơ đồ cơ sở dữ liệu</w:t>
       </w:r>
-      <w:bookmarkEnd w:id="90"/>
+      <w:bookmarkEnd w:id="83"/>
     </w:p>
     <w:p>
       <w:pPr>
@@ -19276,21 +19785,21 @@
       <w:pPr>
         <w:pStyle w:val="Caption"/>
       </w:pPr>
-      <w:bookmarkStart w:id="91" w:name="_Toc77006327"/>
+      <w:bookmarkStart w:id="84" w:name="_Toc77006327"/>
       <w:r>
         <w:t>Hình 3.8. Cơ sở dữ liệu quản lý đánh giá</w:t>
       </w:r>
-      <w:bookmarkEnd w:id="91"/>
+      <w:bookmarkEnd w:id="84"/>
     </w:p>
     <w:p>
       <w:pPr>
         <w:pStyle w:val="DA-A3"/>
       </w:pPr>
-      <w:bookmarkStart w:id="92" w:name="_Toc77004710"/>
+      <w:bookmarkStart w:id="85" w:name="_Toc77004710"/>
       <w:r>
         <w:t>Chi tiết về các bảng trong cơ sở dữ liệu</w:t>
       </w:r>
-      <w:bookmarkEnd w:id="92"/>
+      <w:bookmarkEnd w:id="85"/>
     </w:p>
     <w:p>
       <w:pPr>
@@ -19318,11 +19827,11 @@
       <w:pPr>
         <w:pStyle w:val="Caption"/>
       </w:pPr>
-      <w:bookmarkStart w:id="93" w:name="_Toc77005399"/>
+      <w:bookmarkStart w:id="86" w:name="_Toc77005399"/>
       <w:r>
         <w:t>Bảng 3.1. Bảng lớp học phần</w:t>
       </w:r>
-      <w:bookmarkEnd w:id="93"/>
+      <w:bookmarkEnd w:id="86"/>
     </w:p>
     <w:tbl>
       <w:tblPr>
@@ -19782,11 +20291,11 @@
       <w:pPr>
         <w:pStyle w:val="Caption"/>
       </w:pPr>
-      <w:bookmarkStart w:id="94" w:name="_Toc77005400"/>
+      <w:bookmarkStart w:id="87" w:name="_Toc77005400"/>
       <w:r>
         <w:t>Bảng 3.2. Bảng học phần</w:t>
       </w:r>
-      <w:bookmarkEnd w:id="94"/>
+      <w:bookmarkEnd w:id="87"/>
     </w:p>
     <w:tbl>
       <w:tblPr>
@@ -20186,11 +20695,11 @@
       <w:pPr>
         <w:pStyle w:val="Caption"/>
       </w:pPr>
-      <w:bookmarkStart w:id="95" w:name="_Toc77005401"/>
+      <w:bookmarkStart w:id="88" w:name="_Toc77005401"/>
       <w:r>
         <w:t>Bảng 3.3. Bảng nhóm học phần</w:t>
       </w:r>
-      <w:bookmarkEnd w:id="95"/>
+      <w:bookmarkEnd w:id="88"/>
     </w:p>
     <w:tbl>
       <w:tblPr>
@@ -20416,11 +20925,11 @@
       <w:pPr>
         <w:pStyle w:val="Caption"/>
       </w:pPr>
-      <w:bookmarkStart w:id="96" w:name="_Toc77005402"/>
+      <w:bookmarkStart w:id="89" w:name="_Toc77005402"/>
       <w:r>
         <w:t>Bảng 3.4. Bảng khoa</w:t>
       </w:r>
-      <w:bookmarkEnd w:id="96"/>
+      <w:bookmarkEnd w:id="89"/>
     </w:p>
     <w:tbl>
       <w:tblPr>
@@ -20646,11 +21155,11 @@
       <w:pPr>
         <w:pStyle w:val="Caption"/>
       </w:pPr>
-      <w:bookmarkStart w:id="97" w:name="_Toc77005403"/>
+      <w:bookmarkStart w:id="90" w:name="_Toc77005403"/>
       <w:r>
         <w:t>Bảng 3.5. Bảng bộ môn</w:t>
       </w:r>
-      <w:bookmarkEnd w:id="97"/>
+      <w:bookmarkEnd w:id="90"/>
     </w:p>
     <w:tbl>
       <w:tblPr>
@@ -20935,11 +21444,11 @@
       <w:pPr>
         <w:pStyle w:val="Caption"/>
       </w:pPr>
-      <w:bookmarkStart w:id="98" w:name="_Toc77005404"/>
+      <w:bookmarkStart w:id="91" w:name="_Toc77005404"/>
       <w:r>
         <w:t>Bảng 3.6. Bảng giáo viên</w:t>
       </w:r>
-      <w:bookmarkEnd w:id="98"/>
+      <w:bookmarkEnd w:id="91"/>
     </w:p>
     <w:tbl>
       <w:tblPr>
@@ -21342,11 +21851,11 @@
       <w:pPr>
         <w:pStyle w:val="Caption"/>
       </w:pPr>
-      <w:bookmarkStart w:id="99" w:name="_Toc77005405"/>
+      <w:bookmarkStart w:id="92" w:name="_Toc77005405"/>
       <w:r>
         <w:t>Bảng 3.7. Bảng nhân viên</w:t>
       </w:r>
-      <w:bookmarkEnd w:id="99"/>
+      <w:bookmarkEnd w:id="92"/>
     </w:p>
     <w:tbl>
       <w:tblPr>
@@ -21689,11 +22198,11 @@
       <w:pPr>
         <w:pStyle w:val="Caption"/>
       </w:pPr>
-      <w:bookmarkStart w:id="100" w:name="_Toc77005406"/>
+      <w:bookmarkStart w:id="93" w:name="_Toc77005406"/>
       <w:r>
         <w:t>Bảng 3.8. Bảng chức vụ</w:t>
       </w:r>
-      <w:bookmarkEnd w:id="100"/>
+      <w:bookmarkEnd w:id="93"/>
     </w:p>
     <w:tbl>
       <w:tblPr>
@@ -21977,12 +22486,12 @@
       <w:pPr>
         <w:pStyle w:val="Caption"/>
       </w:pPr>
-      <w:bookmarkStart w:id="101" w:name="_Toc77005407"/>
+      <w:bookmarkStart w:id="94" w:name="_Toc77005407"/>
       <w:r>
         <w:lastRenderedPageBreak/>
         <w:t>Bảng 3.9. Bảng loại phiếu</w:t>
       </w:r>
-      <w:bookmarkEnd w:id="101"/>
+      <w:bookmarkEnd w:id="94"/>
     </w:p>
     <w:tbl>
       <w:tblPr>
@@ -22207,11 +22716,11 @@
       <w:pPr>
         <w:pStyle w:val="Caption"/>
       </w:pPr>
-      <w:bookmarkStart w:id="102" w:name="_Toc77005408"/>
+      <w:bookmarkStart w:id="95" w:name="_Toc77005408"/>
       <w:r>
         <w:t>Bảng 3.10. Bảng phiếu khảo sát</w:t>
       </w:r>
-      <w:bookmarkEnd w:id="102"/>
+      <w:bookmarkEnd w:id="95"/>
     </w:p>
     <w:tbl>
       <w:tblPr>
@@ -22555,11 +23064,11 @@
       <w:pPr>
         <w:pStyle w:val="Caption"/>
       </w:pPr>
-      <w:bookmarkStart w:id="103" w:name="_Toc77005409"/>
+      <w:bookmarkStart w:id="96" w:name="_Toc77005409"/>
       <w:r>
         <w:t>Bảng 3.11. Bảng hoạt động khảo sát</w:t>
       </w:r>
-      <w:bookmarkEnd w:id="103"/>
+      <w:bookmarkEnd w:id="96"/>
     </w:p>
     <w:tbl>
       <w:tblPr>
@@ -22843,11 +23352,11 @@
       <w:pPr>
         <w:pStyle w:val="Caption"/>
       </w:pPr>
-      <w:bookmarkStart w:id="104" w:name="_Toc77005410"/>
+      <w:bookmarkStart w:id="97" w:name="_Toc77005410"/>
       <w:r>
         <w:t>Bảng 3.12. Bảng chi tiết khảo sát phiếu</w:t>
       </w:r>
-      <w:bookmarkEnd w:id="104"/>
+      <w:bookmarkEnd w:id="97"/>
     </w:p>
     <w:tbl>
       <w:tblPr>
@@ -23250,11 +23759,11 @@
       <w:pPr>
         <w:pStyle w:val="Caption"/>
       </w:pPr>
-      <w:bookmarkStart w:id="105" w:name="_Toc77005411"/>
+      <w:bookmarkStart w:id="98" w:name="_Toc77005411"/>
       <w:r>
         <w:t>Bảng 3.13. Bảng chi tiết khảo sát câu hỏi mở</w:t>
       </w:r>
-      <w:bookmarkEnd w:id="105"/>
+      <w:bookmarkEnd w:id="98"/>
     </w:p>
     <w:tbl>
       <w:tblPr>
@@ -23775,11 +24284,11 @@
       <w:pPr>
         <w:pStyle w:val="Caption"/>
       </w:pPr>
-      <w:bookmarkStart w:id="106" w:name="_Toc77005412"/>
+      <w:bookmarkStart w:id="99" w:name="_Toc77005412"/>
       <w:r>
         <w:t>Bảng 3.14. Bảng năm học</w:t>
       </w:r>
-      <w:bookmarkEnd w:id="106"/>
+      <w:bookmarkEnd w:id="99"/>
     </w:p>
     <w:tbl>
       <w:tblPr>
@@ -24005,11 +24514,11 @@
       <w:pPr>
         <w:pStyle w:val="Caption"/>
       </w:pPr>
-      <w:bookmarkStart w:id="107" w:name="_Toc77005413"/>
+      <w:bookmarkStart w:id="100" w:name="_Toc77005413"/>
       <w:r>
         <w:t>Bảng 3.15. Bảng học kỳ</w:t>
       </w:r>
-      <w:bookmarkEnd w:id="107"/>
+      <w:bookmarkEnd w:id="100"/>
     </w:p>
     <w:tbl>
       <w:tblPr>
@@ -24239,11 +24748,11 @@
       <w:pPr>
         <w:pStyle w:val="Caption"/>
       </w:pPr>
-      <w:bookmarkStart w:id="108" w:name="_Toc77005414"/>
+      <w:bookmarkStart w:id="101" w:name="_Toc77005414"/>
       <w:r>
         <w:t>Bảng 3.16. Bảng câu hỏi trong hoạt động</w:t>
       </w:r>
-      <w:bookmarkEnd w:id="108"/>
+      <w:bookmarkEnd w:id="101"/>
     </w:p>
     <w:tbl>
       <w:tblPr>
@@ -24528,11 +25037,11 @@
       <w:pPr>
         <w:pStyle w:val="Caption"/>
       </w:pPr>
-      <w:bookmarkStart w:id="109" w:name="_Toc77005415"/>
+      <w:bookmarkStart w:id="102" w:name="_Toc77005415"/>
       <w:r>
         <w:t>Bảng 3.17. Bảng hình thức phân loại tiêu chí</w:t>
       </w:r>
-      <w:bookmarkEnd w:id="109"/>
+      <w:bookmarkEnd w:id="102"/>
     </w:p>
     <w:tbl>
       <w:tblPr>
@@ -24935,11 +25444,11 @@
       <w:pPr>
         <w:pStyle w:val="Caption"/>
       </w:pPr>
-      <w:bookmarkStart w:id="110" w:name="_Toc77005416"/>
+      <w:bookmarkStart w:id="103" w:name="_Toc77005416"/>
       <w:r>
         <w:t>Bảng 3.18. Bảng tiêu chí đánh giá</w:t>
       </w:r>
-      <w:bookmarkEnd w:id="110"/>
+      <w:bookmarkEnd w:id="103"/>
     </w:p>
     <w:tbl>
       <w:tblPr>
@@ -25227,11 +25736,11 @@
       <w:pPr>
         <w:pStyle w:val="Caption"/>
       </w:pPr>
-      <w:bookmarkStart w:id="111" w:name="_Toc77005417"/>
+      <w:bookmarkStart w:id="104" w:name="_Toc77005417"/>
       <w:r>
         <w:t>Bảng 3.19. Bảng nhóm tiêu chí</w:t>
       </w:r>
-      <w:bookmarkEnd w:id="111"/>
+      <w:bookmarkEnd w:id="104"/>
     </w:p>
     <w:tbl>
       <w:tblPr>
@@ -25445,22 +25954,22 @@
       <w:pPr>
         <w:pStyle w:val="DA-A2"/>
       </w:pPr>
-      <w:bookmarkStart w:id="112" w:name="_Toc77004711"/>
+      <w:bookmarkStart w:id="105" w:name="_Toc77004711"/>
       <w:r>
         <w:lastRenderedPageBreak/>
         <w:t>Giao diện và chức năng của chương trình</w:t>
       </w:r>
-      <w:bookmarkEnd w:id="112"/>
+      <w:bookmarkEnd w:id="105"/>
     </w:p>
     <w:p>
       <w:pPr>
         <w:pStyle w:val="DA-A3"/>
       </w:pPr>
-      <w:bookmarkStart w:id="113" w:name="_Toc77004712"/>
+      <w:bookmarkStart w:id="106" w:name="_Toc77004712"/>
       <w:r>
         <w:t>Giao diện trang của người dùng giảng viên.</w:t>
       </w:r>
-      <w:bookmarkEnd w:id="113"/>
+      <w:bookmarkEnd w:id="106"/>
     </w:p>
     <w:p>
       <w:pPr>
@@ -25513,11 +26022,11 @@
       <w:pPr>
         <w:pStyle w:val="Caption"/>
       </w:pPr>
-      <w:bookmarkStart w:id="114" w:name="_Toc77006328"/>
+      <w:bookmarkStart w:id="107" w:name="_Toc77006328"/>
       <w:r>
         <w:t>Hình 3.9. Giao diện đăng nhập</w:t>
       </w:r>
-      <w:bookmarkEnd w:id="114"/>
+      <w:bookmarkEnd w:id="107"/>
     </w:p>
     <w:p>
       <w:pPr>
@@ -25605,11 +26114,11 @@
       <w:pPr>
         <w:pStyle w:val="Caption"/>
       </w:pPr>
-      <w:bookmarkStart w:id="115" w:name="_Toc77006329"/>
+      <w:bookmarkStart w:id="108" w:name="_Toc77006329"/>
       <w:r>
         <w:t>Hình 3.10. Sơ đồ phân rã chức năng của giáo viên</w:t>
       </w:r>
-      <w:bookmarkEnd w:id="115"/>
+      <w:bookmarkEnd w:id="108"/>
     </w:p>
     <w:p>
       <w:pPr>
@@ -25671,21 +26180,21 @@
       <w:pPr>
         <w:pStyle w:val="Caption"/>
       </w:pPr>
-      <w:bookmarkStart w:id="116" w:name="_Toc77006330"/>
+      <w:bookmarkStart w:id="109" w:name="_Toc77006330"/>
       <w:r>
         <w:t>Hình 3.11. Trang xem phiếu đánh giá của giáo viên</w:t>
       </w:r>
-      <w:bookmarkEnd w:id="116"/>
+      <w:bookmarkEnd w:id="109"/>
     </w:p>
     <w:p>
       <w:pPr>
         <w:pStyle w:val="DA-A3"/>
       </w:pPr>
-      <w:bookmarkStart w:id="117" w:name="_Toc77004713"/>
+      <w:bookmarkStart w:id="110" w:name="_Toc77004713"/>
       <w:r>
         <w:t>Giao diện trang của người dùng trưởng bộ môn</w:t>
       </w:r>
-      <w:bookmarkEnd w:id="117"/>
+      <w:bookmarkEnd w:id="110"/>
     </w:p>
     <w:p>
       <w:pPr>
@@ -25748,21 +26257,21 @@
       <w:pPr>
         <w:pStyle w:val="Caption"/>
       </w:pPr>
-      <w:bookmarkStart w:id="118" w:name="_Toc77006331"/>
+      <w:bookmarkStart w:id="111" w:name="_Toc77006331"/>
       <w:r>
         <w:t>Hình 3.12. Trang xem phiếu đánh giá của trưởng bộ môn</w:t>
       </w:r>
-      <w:bookmarkEnd w:id="118"/>
+      <w:bookmarkEnd w:id="111"/>
     </w:p>
     <w:p>
       <w:pPr>
         <w:pStyle w:val="DA-A3"/>
       </w:pPr>
-      <w:bookmarkStart w:id="119" w:name="_Toc77004714"/>
+      <w:bookmarkStart w:id="112" w:name="_Toc77004714"/>
       <w:r>
         <w:t>Giao diện trang của người dùng trưởng khoa</w:t>
       </w:r>
-      <w:bookmarkEnd w:id="119"/>
+      <w:bookmarkEnd w:id="112"/>
     </w:p>
     <w:p>
       <w:pPr>
@@ -25823,11 +26332,11 @@
       <w:pPr>
         <w:pStyle w:val="Caption"/>
       </w:pPr>
-      <w:bookmarkStart w:id="120" w:name="_Toc77006332"/>
+      <w:bookmarkStart w:id="113" w:name="_Toc77006332"/>
       <w:r>
         <w:t>Hình 3.13. Trang xem phiếu đánh giá của trưởng khoa</w:t>
       </w:r>
-      <w:bookmarkEnd w:id="120"/>
+      <w:bookmarkEnd w:id="113"/>
     </w:p>
     <w:p/>
     <w:p/>
@@ -25892,21 +26401,21 @@
       <w:pPr>
         <w:pStyle w:val="Caption"/>
       </w:pPr>
-      <w:bookmarkStart w:id="121" w:name="_Toc77006333"/>
+      <w:bookmarkStart w:id="114" w:name="_Toc77006333"/>
       <w:r>
         <w:t>Hình 3.14. Giao diện tổng kết điểm giảng dạy của thầy cô trong khoa</w:t>
       </w:r>
-      <w:bookmarkEnd w:id="121"/>
+      <w:bookmarkEnd w:id="114"/>
     </w:p>
     <w:p>
       <w:pPr>
         <w:pStyle w:val="DA-A3"/>
       </w:pPr>
-      <w:bookmarkStart w:id="122" w:name="_Toc77004715"/>
+      <w:bookmarkStart w:id="115" w:name="_Toc77004715"/>
       <w:r>
         <w:t>Giao diện trang của người dùng nhân viên.</w:t>
       </w:r>
-      <w:bookmarkEnd w:id="122"/>
+      <w:bookmarkEnd w:id="115"/>
     </w:p>
     <w:p>
       <w:pPr>
@@ -25967,11 +26476,11 @@
       <w:pPr>
         <w:pStyle w:val="Caption"/>
       </w:pPr>
-      <w:bookmarkStart w:id="123" w:name="_Toc77006334"/>
+      <w:bookmarkStart w:id="116" w:name="_Toc77006334"/>
       <w:r>
         <w:t>Hình 3.15. Giao diện nhập file dữ liệu</w:t>
       </w:r>
-      <w:bookmarkEnd w:id="123"/>
+      <w:bookmarkEnd w:id="116"/>
     </w:p>
     <w:p>
       <w:pPr>
@@ -26053,11 +26562,11 @@
       <w:pPr>
         <w:pStyle w:val="Caption"/>
       </w:pPr>
-      <w:bookmarkStart w:id="124" w:name="_Toc77006335"/>
+      <w:bookmarkStart w:id="117" w:name="_Toc77006335"/>
       <w:r>
         <w:t>Hình 3.16. Dữ liệu import File Excel</w:t>
       </w:r>
-      <w:bookmarkEnd w:id="124"/>
+      <w:bookmarkEnd w:id="117"/>
     </w:p>
     <w:p>
       <w:pPr>
@@ -26127,11 +26636,11 @@
       <w:pPr>
         <w:pStyle w:val="Caption"/>
       </w:pPr>
-      <w:bookmarkStart w:id="125" w:name="_Toc77006336"/>
+      <w:bookmarkStart w:id="118" w:name="_Toc77006336"/>
       <w:r>
         <w:t>Hình 3.17. Dữ liệu import FILE góp ý</w:t>
       </w:r>
-      <w:bookmarkEnd w:id="125"/>
+      <w:bookmarkEnd w:id="118"/>
     </w:p>
     <w:p>
       <w:pPr>
@@ -26221,11 +26730,11 @@
       <w:pPr>
         <w:pStyle w:val="Caption"/>
       </w:pPr>
-      <w:bookmarkStart w:id="126" w:name="_Toc77006337"/>
+      <w:bookmarkStart w:id="119" w:name="_Toc77006337"/>
       <w:r>
         <w:t>Hình 3.18. Dữ liệu import File Train AI</w:t>
       </w:r>
-      <w:bookmarkEnd w:id="126"/>
+      <w:bookmarkEnd w:id="119"/>
     </w:p>
     <w:p>
       <w:pPr>
@@ -26301,7 +26810,7 @@
       <w:pPr>
         <w:pStyle w:val="Caption"/>
       </w:pPr>
-      <w:bookmarkStart w:id="127" w:name="_Toc77006338"/>
+      <w:bookmarkStart w:id="120" w:name="_Toc77006338"/>
       <w:r>
         <w:t xml:space="preserve">Hình 3.19. Trang xem thống kê dữ liệu </w:t>
       </w:r>
@@ -26309,7 +26818,7 @@
       <w:r>
         <w:t>chung</w:t>
       </w:r>
-      <w:bookmarkEnd w:id="127"/>
+      <w:bookmarkEnd w:id="120"/>
       <w:proofErr w:type="gramEnd"/>
     </w:p>
     <w:p/>
@@ -26389,11 +26898,11 @@
       <w:pPr>
         <w:pStyle w:val="Caption"/>
       </w:pPr>
-      <w:bookmarkStart w:id="128" w:name="_Toc77006339"/>
+      <w:bookmarkStart w:id="121" w:name="_Toc77006339"/>
       <w:r>
         <w:t>Hình 3.20. Trang phiếu đánh giá</w:t>
       </w:r>
-      <w:bookmarkEnd w:id="128"/>
+      <w:bookmarkEnd w:id="121"/>
     </w:p>
     <w:p>
       <w:pPr>
@@ -26478,11 +26987,11 @@
       <w:pPr>
         <w:pStyle w:val="Caption"/>
       </w:pPr>
-      <w:bookmarkStart w:id="129" w:name="_Toc77006340"/>
+      <w:bookmarkStart w:id="122" w:name="_Toc77006340"/>
       <w:r>
         <w:t>Hình 3.21. Trang xem góp ý</w:t>
       </w:r>
-      <w:bookmarkEnd w:id="129"/>
+      <w:bookmarkEnd w:id="122"/>
     </w:p>
     <w:p>
       <w:pPr>
@@ -26560,11 +27069,11 @@
       <w:pPr>
         <w:pStyle w:val="Caption"/>
       </w:pPr>
-      <w:bookmarkStart w:id="130" w:name="_Toc77006341"/>
+      <w:bookmarkStart w:id="123" w:name="_Toc77006341"/>
       <w:r>
         <w:t>Hình 3.22. Trang thống kê nâng cao</w:t>
       </w:r>
-      <w:bookmarkEnd w:id="130"/>
+      <w:bookmarkEnd w:id="123"/>
     </w:p>
     <w:p>
       <w:pPr>
@@ -26644,11 +27153,11 @@
       <w:pPr>
         <w:pStyle w:val="Caption"/>
       </w:pPr>
-      <w:bookmarkStart w:id="131" w:name="_Toc77006342"/>
+      <w:bookmarkStart w:id="124" w:name="_Toc77006342"/>
       <w:r>
         <w:t>Hình 3.23. Trang thống kê điểm khoa</w:t>
       </w:r>
-      <w:bookmarkEnd w:id="131"/>
+      <w:bookmarkEnd w:id="124"/>
     </w:p>
     <w:p/>
     <w:p>
@@ -26664,11 +27173,11 @@
       <w:pPr>
         <w:pStyle w:val="DA-A3"/>
       </w:pPr>
-      <w:bookmarkStart w:id="132" w:name="_Toc77004716"/>
+      <w:bookmarkStart w:id="125" w:name="_Toc77004716"/>
       <w:r>
         <w:t>Giao diện trang người dùng admin</w:t>
       </w:r>
-      <w:bookmarkEnd w:id="132"/>
+      <w:bookmarkEnd w:id="125"/>
     </w:p>
     <w:p>
       <w:pPr>
@@ -26737,11 +27246,11 @@
       <w:pPr>
         <w:pStyle w:val="Caption"/>
       </w:pPr>
-      <w:bookmarkStart w:id="133" w:name="_Toc77006343"/>
+      <w:bookmarkStart w:id="126" w:name="_Toc77006343"/>
       <w:r>
         <w:t>Hình 3.24. Sơ đồ phân rã chức năng của admin</w:t>
       </w:r>
-      <w:bookmarkEnd w:id="133"/>
+      <w:bookmarkEnd w:id="126"/>
     </w:p>
     <w:p/>
     <w:p>
@@ -26796,11 +27305,11 @@
       <w:pPr>
         <w:pStyle w:val="Caption"/>
       </w:pPr>
-      <w:bookmarkStart w:id="134" w:name="_Toc77006344"/>
+      <w:bookmarkStart w:id="127" w:name="_Toc77006344"/>
       <w:r>
         <w:t>Hình 3.25. Giao diện trang admin</w:t>
       </w:r>
-      <w:bookmarkEnd w:id="134"/>
+      <w:bookmarkEnd w:id="127"/>
     </w:p>
     <w:p>
       <w:pPr>
@@ -26871,11 +27380,11 @@
       <w:pPr>
         <w:pStyle w:val="Caption"/>
       </w:pPr>
-      <w:bookmarkStart w:id="135" w:name="_Toc77006345"/>
+      <w:bookmarkStart w:id="128" w:name="_Toc77006345"/>
       <w:r>
         <w:t>Hình 3.26. Trang các lớp học phần</w:t>
       </w:r>
-      <w:bookmarkEnd w:id="135"/>
+      <w:bookmarkEnd w:id="128"/>
     </w:p>
     <w:p>
       <w:pPr>
@@ -26946,11 +27455,11 @@
       <w:pPr>
         <w:pStyle w:val="Caption"/>
       </w:pPr>
-      <w:bookmarkStart w:id="136" w:name="_Toc77006346"/>
+      <w:bookmarkStart w:id="129" w:name="_Toc77006346"/>
       <w:r>
         <w:t>Hình 3.27. Trang danh sách môn học</w:t>
       </w:r>
-      <w:bookmarkEnd w:id="136"/>
+      <w:bookmarkEnd w:id="129"/>
     </w:p>
     <w:p>
       <w:pPr>
@@ -27021,11 +27530,11 @@
       <w:pPr>
         <w:pStyle w:val="Caption"/>
       </w:pPr>
-      <w:bookmarkStart w:id="137" w:name="_Toc77006347"/>
+      <w:bookmarkStart w:id="130" w:name="_Toc77006347"/>
       <w:r>
         <w:t>Hình 3.28. Trang danh sách năm học</w:t>
       </w:r>
-      <w:bookmarkEnd w:id="137"/>
+      <w:bookmarkEnd w:id="130"/>
     </w:p>
     <w:p>
       <w:r>
@@ -27092,11 +27601,11 @@
       <w:pPr>
         <w:pStyle w:val="Caption"/>
       </w:pPr>
-      <w:bookmarkStart w:id="138" w:name="_Toc77006348"/>
+      <w:bookmarkStart w:id="131" w:name="_Toc77006348"/>
       <w:r>
         <w:t>Hình 3.29. Trang quản lý giáo viên</w:t>
       </w:r>
-      <w:bookmarkEnd w:id="138"/>
+      <w:bookmarkEnd w:id="131"/>
     </w:p>
     <w:p>
       <w:pPr>
@@ -27167,11 +27676,11 @@
       <w:pPr>
         <w:pStyle w:val="Caption"/>
       </w:pPr>
-      <w:bookmarkStart w:id="139" w:name="_Toc77006349"/>
+      <w:bookmarkStart w:id="132" w:name="_Toc77006349"/>
       <w:r>
         <w:t>Hình 3.30. Trang quản lý chức vụ</w:t>
       </w:r>
-      <w:bookmarkEnd w:id="139"/>
+      <w:bookmarkEnd w:id="132"/>
     </w:p>
     <w:p>
       <w:pPr>
@@ -27247,11 +27756,11 @@
       <w:pPr>
         <w:pStyle w:val="Caption"/>
       </w:pPr>
-      <w:bookmarkStart w:id="140" w:name="_Toc77006350"/>
+      <w:bookmarkStart w:id="133" w:name="_Toc77006350"/>
       <w:r>
         <w:t>Hình 3.31. Trang quản lý khoa</w:t>
       </w:r>
-      <w:bookmarkEnd w:id="140"/>
+      <w:bookmarkEnd w:id="133"/>
     </w:p>
     <w:p>
       <w:pPr>
@@ -27321,11 +27830,11 @@
       <w:pPr>
         <w:pStyle w:val="Caption"/>
       </w:pPr>
-      <w:bookmarkStart w:id="141" w:name="_Toc77006351"/>
+      <w:bookmarkStart w:id="134" w:name="_Toc77006351"/>
       <w:r>
         <w:t>Hình 3.32. Trang quản lý bộ môn</w:t>
       </w:r>
-      <w:bookmarkEnd w:id="141"/>
+      <w:bookmarkEnd w:id="134"/>
     </w:p>
     <w:p>
       <w:pPr>
@@ -27408,11 +27917,11 @@
       <w:pPr>
         <w:pStyle w:val="Caption"/>
       </w:pPr>
-      <w:bookmarkStart w:id="142" w:name="_Toc77006352"/>
+      <w:bookmarkStart w:id="135" w:name="_Toc77006352"/>
       <w:r>
         <w:t>Hình 3.33. Trang quản lý nhân viên</w:t>
       </w:r>
-      <w:bookmarkEnd w:id="142"/>
+      <w:bookmarkEnd w:id="135"/>
     </w:p>
     <w:p>
       <w:pPr>
@@ -27497,20 +28006,20 @@
       <w:pPr>
         <w:pStyle w:val="DA-A1"/>
       </w:pPr>
-      <w:bookmarkStart w:id="143" w:name="_Toc45468507"/>
-      <w:bookmarkStart w:id="144" w:name="_Toc77004717"/>
-      <w:bookmarkStart w:id="145" w:name="_Toc45474561"/>
-      <w:bookmarkStart w:id="146" w:name="_Toc45475781"/>
-      <w:bookmarkStart w:id="147" w:name="_Toc45290965"/>
+      <w:bookmarkStart w:id="136" w:name="_Toc45468507"/>
+      <w:bookmarkStart w:id="137" w:name="_Toc77004717"/>
+      <w:bookmarkStart w:id="138" w:name="_Toc45474561"/>
+      <w:bookmarkStart w:id="139" w:name="_Toc45475781"/>
+      <w:bookmarkStart w:id="140" w:name="_Toc45290965"/>
       <w:r>
         <w:lastRenderedPageBreak/>
         <w:t>KẾT LUẬN VÀ KIẾN NGHỊ</w:t>
       </w:r>
-      <w:bookmarkEnd w:id="143"/>
-      <w:bookmarkEnd w:id="144"/>
-      <w:bookmarkEnd w:id="145"/>
-      <w:bookmarkEnd w:id="146"/>
-      <w:bookmarkEnd w:id="147"/>
+      <w:bookmarkEnd w:id="136"/>
+      <w:bookmarkEnd w:id="137"/>
+      <w:bookmarkEnd w:id="138"/>
+      <w:bookmarkEnd w:id="139"/>
+      <w:bookmarkEnd w:id="140"/>
     </w:p>
     <w:p>
       <w:pPr>
@@ -28103,11 +28612,11 @@
         <w:pStyle w:val="DA-A00"/>
         <w:jc w:val="center"/>
       </w:pPr>
-      <w:bookmarkStart w:id="148" w:name="_Toc77004718"/>
+      <w:bookmarkStart w:id="141" w:name="_Toc77004718"/>
       <w:r>
         <w:t>TÀI LIỆU THAM KHẢO</w:t>
       </w:r>
-      <w:bookmarkEnd w:id="148"/>
+      <w:bookmarkEnd w:id="141"/>
     </w:p>
     <w:p>
       <w:pPr>
@@ -28302,11 +28811,11 @@
       <w:pPr>
         <w:pStyle w:val="DA-PL1"/>
       </w:pPr>
-      <w:bookmarkStart w:id="149" w:name="_Toc77004719"/>
+      <w:bookmarkStart w:id="142" w:name="_Toc77004719"/>
       <w:r>
         <w:t>PHỤ LỤC: PHIẾU KHẢO SÁT Ý KIẾN TRƯỜNG ĐẠI HỌC NHA TRANG</w:t>
       </w:r>
-      <w:bookmarkEnd w:id="149"/>
+      <w:bookmarkEnd w:id="142"/>
     </w:p>
     <w:p>
       <w:pPr>
@@ -28482,7 +28991,7 @@
           <w:rPr>
             <w:noProof/>
           </w:rPr>
-          <w:t>11</w:t>
+          <w:t>22</w:t>
         </w:r>
         <w:r>
           <w:fldChar w:fldCharType="end"/>
@@ -28638,6 +29147,101 @@
     </w:lvl>
   </w:abstractNum>
   <w:abstractNum w:abstractNumId="1">
+    <w:nsid w:val="06A109B8"/>
+    <w:multiLevelType w:val="hybridMultilevel"/>
+    <w:tmpl w:val="4F7E24F0"/>
+    <w:lvl w:ilvl="0" w:tplc="87A8CE78">
+      <w:start w:val="1"/>
+      <w:numFmt w:val="decimal"/>
+      <w:lvlText w:val="%1."/>
+      <w:lvlJc w:val="left"/>
+      <w:pPr>
+        <w:ind w:left="360" w:hanging="360"/>
+      </w:pPr>
+      <w:rPr>
+        <w:color w:val="auto"/>
+      </w:rPr>
+    </w:lvl>
+    <w:lvl w:ilvl="1" w:tplc="04090001">
+      <w:start w:val="1"/>
+      <w:numFmt w:val="bullet"/>
+      <w:lvlText w:val=""/>
+      <w:lvlJc w:val="left"/>
+      <w:pPr>
+        <w:ind w:left="1080" w:hanging="360"/>
+      </w:pPr>
+      <w:rPr>
+        <w:rFonts w:ascii="Symbol" w:hAnsi="Symbol" w:hint="default"/>
+      </w:rPr>
+    </w:lvl>
+    <w:lvl w:ilvl="2" w:tplc="0409000B">
+      <w:start w:val="1"/>
+      <w:numFmt w:val="bullet"/>
+      <w:lvlText w:val=""/>
+      <w:lvlJc w:val="left"/>
+      <w:pPr>
+        <w:ind w:left="1800" w:hanging="180"/>
+      </w:pPr>
+      <w:rPr>
+        <w:rFonts w:ascii="Wingdings" w:hAnsi="Wingdings" w:hint="default"/>
+      </w:rPr>
+    </w:lvl>
+    <w:lvl w:ilvl="3" w:tplc="0409000F">
+      <w:start w:val="1"/>
+      <w:numFmt w:val="decimal"/>
+      <w:lvlText w:val="%4."/>
+      <w:lvlJc w:val="left"/>
+      <w:pPr>
+        <w:ind w:left="2520" w:hanging="360"/>
+      </w:pPr>
+    </w:lvl>
+    <w:lvl w:ilvl="4" w:tplc="04090019">
+      <w:start w:val="1"/>
+      <w:numFmt w:val="lowerLetter"/>
+      <w:lvlText w:val="%5."/>
+      <w:lvlJc w:val="left"/>
+      <w:pPr>
+        <w:ind w:left="3240" w:hanging="360"/>
+      </w:pPr>
+    </w:lvl>
+    <w:lvl w:ilvl="5" w:tplc="0409001B">
+      <w:start w:val="1"/>
+      <w:numFmt w:val="lowerRoman"/>
+      <w:lvlText w:val="%6."/>
+      <w:lvlJc w:val="right"/>
+      <w:pPr>
+        <w:ind w:left="3960" w:hanging="180"/>
+      </w:pPr>
+    </w:lvl>
+    <w:lvl w:ilvl="6" w:tplc="0409000F">
+      <w:start w:val="1"/>
+      <w:numFmt w:val="decimal"/>
+      <w:lvlText w:val="%7."/>
+      <w:lvlJc w:val="left"/>
+      <w:pPr>
+        <w:ind w:left="4680" w:hanging="360"/>
+      </w:pPr>
+    </w:lvl>
+    <w:lvl w:ilvl="7" w:tplc="04090019">
+      <w:start w:val="1"/>
+      <w:numFmt w:val="lowerLetter"/>
+      <w:lvlText w:val="%8."/>
+      <w:lvlJc w:val="left"/>
+      <w:pPr>
+        <w:ind w:left="5400" w:hanging="360"/>
+      </w:pPr>
+    </w:lvl>
+    <w:lvl w:ilvl="8" w:tplc="0409001B">
+      <w:start w:val="1"/>
+      <w:numFmt w:val="lowerRoman"/>
+      <w:lvlText w:val="%9."/>
+      <w:lvlJc w:val="right"/>
+      <w:pPr>
+        <w:ind w:left="6120" w:hanging="180"/>
+      </w:pPr>
+    </w:lvl>
+  </w:abstractNum>
+  <w:abstractNum w:abstractNumId="2">
     <w:nsid w:val="38ED15BA"/>
     <w:multiLevelType w:val="multilevel"/>
     <w:tmpl w:val="38ED15BA"/>
@@ -28749,7 +29353,7 @@
       </w:rPr>
     </w:lvl>
   </w:abstractNum>
-  <w:abstractNum w:abstractNumId="2">
+  <w:abstractNum w:abstractNumId="3">
     <w:nsid w:val="53A940E4"/>
     <w:multiLevelType w:val="multilevel"/>
     <w:tmpl w:val="53A940E4"/>
@@ -28905,7 +29509,7 @@
       </w:rPr>
     </w:lvl>
   </w:abstractNum>
-  <w:abstractNum w:abstractNumId="3">
+  <w:abstractNum w:abstractNumId="4">
     <w:nsid w:val="6F026E5C"/>
     <w:multiLevelType w:val="multilevel"/>
     <w:tmpl w:val="6F026E5C"/>
@@ -29017,7 +29621,7 @@
       </w:rPr>
     </w:lvl>
   </w:abstractNum>
-  <w:abstractNum w:abstractNumId="4">
+  <w:abstractNum w:abstractNumId="5">
     <w:nsid w:val="78A24464"/>
     <w:multiLevelType w:val="multilevel"/>
     <w:tmpl w:val="78A24464"/>
@@ -29130,19 +29734,45 @@
     </w:lvl>
   </w:abstractNum>
   <w:num w:numId="1">
-    <w:abstractNumId w:val="2"/>
+    <w:abstractNumId w:val="3"/>
   </w:num>
   <w:num w:numId="2">
+    <w:abstractNumId w:val="5"/>
+  </w:num>
+  <w:num w:numId="3">
     <w:abstractNumId w:val="4"/>
   </w:num>
-  <w:num w:numId="3">
-    <w:abstractNumId w:val="3"/>
-  </w:num>
   <w:num w:numId="4">
-    <w:abstractNumId w:val="1"/>
+    <w:abstractNumId w:val="2"/>
   </w:num>
   <w:num w:numId="5">
     <w:abstractNumId w:val="0"/>
+  </w:num>
+  <w:num w:numId="6">
+    <w:abstractNumId w:val="1"/>
+    <w:lvlOverride w:ilvl="0">
+      <w:startOverride w:val="1"/>
+    </w:lvlOverride>
+    <w:lvlOverride w:ilvl="1"/>
+    <w:lvlOverride w:ilvl="2"/>
+    <w:lvlOverride w:ilvl="3">
+      <w:startOverride w:val="1"/>
+    </w:lvlOverride>
+    <w:lvlOverride w:ilvl="4">
+      <w:startOverride w:val="1"/>
+    </w:lvlOverride>
+    <w:lvlOverride w:ilvl="5">
+      <w:startOverride w:val="1"/>
+    </w:lvlOverride>
+    <w:lvlOverride w:ilvl="6">
+      <w:startOverride w:val="1"/>
+    </w:lvlOverride>
+    <w:lvlOverride w:ilvl="7">
+      <w:startOverride w:val="1"/>
+    </w:lvlOverride>
+    <w:lvlOverride w:ilvl="8">
+      <w:startOverride w:val="1"/>
+    </w:lvlOverride>
   </w:num>
 </w:numbering>
 </file>
@@ -29313,7 +29943,7 @@
     <w:lsdException w:name="Table Web 2" w:semiHidden="1" w:unhideWhenUsed="1"/>
     <w:lsdException w:name="Table Web 3" w:semiHidden="1" w:unhideWhenUsed="1"/>
     <w:lsdException w:name="Balloon Text" w:semiHidden="1" w:unhideWhenUsed="1"/>
-    <w:lsdException w:name="Table Grid" w:semiHidden="1" w:uiPriority="0" w:unhideWhenUsed="1"/>
+    <w:lsdException w:name="Table Grid" w:uiPriority="0"/>
     <w:lsdException w:name="Table Theme" w:semiHidden="1" w:unhideWhenUsed="1"/>
     <w:lsdException w:name="Placeholder Text" w:semiHidden="1"/>
     <w:lsdException w:name="Light Shading" w:uiPriority="60"/>
@@ -31328,7 +31958,7 @@
 </file>
 
 <file path=customXml/itemProps2.xml><?xml version="1.0" encoding="utf-8"?>
-<ds:datastoreItem xmlns:ds="http://schemas.openxmlformats.org/officeDocument/2006/customXml" ds:itemID="{C4B502B8-53F4-4E8B-B829-4967FE157C37}">
+<ds:datastoreItem xmlns:ds="http://schemas.openxmlformats.org/officeDocument/2006/customXml" ds:itemID="{8DC44150-7894-4AEA-8A87-8B07D1377285}">
   <ds:schemaRefs>
     <ds:schemaRef ds:uri="http://schemas.openxmlformats.org/officeDocument/2006/bibliography"/>
   </ds:schemaRefs>

</xml_diff>

<commit_message>
add diagram - use case visual paradigm
</commit_message>
<xml_diff>
--- a/Báo cáo và ghi chú/Lâm Minh Thiện - Chuyên đề.docx
+++ b/Báo cáo và ghi chú/Lâm Minh Thiện - Chuyên đề.docx
@@ -15795,47 +15795,53 @@
         <w:ind w:firstLine="720"/>
         <w:jc w:val="both"/>
       </w:pPr>
+      <w:r>
+        <w:t>Chương trình được thiết kế nhắm đến mô hình kinh doanh vừa và nhỏ, có rất ít chi nhánh (chỉ từ 1 chi nhánh trở lên).</w:t>
+      </w:r>
+      <w:r>
+        <w:t xml:space="preserve"> Với số lượng nhân viên vừa phải, từ 3 đến 5 người, gồm 1 người quản lý chính, và lượng khách hàng dao động từ 5 đến 10 người trên 1 ngày.  </w:t>
+      </w:r>
+      <w:r>
+        <w:t>Người quản lý sẽ</w:t>
+      </w:r>
+      <w:r>
+        <w:t xml:space="preserve"> kiêm admin</w:t>
+      </w:r>
+      <w:r>
+        <w:t>. Chỉ admin mới có quyền thêm, xóa nhân viên. Nhân viên có quyền hạn thấp hơn chỉ truy cập  chỉnh sữa thay đổi về sản phẩm, loại sản phẩm, hang sản xuất, danh mục sản phẩm, phản hồi bình luận sản phẩm, duyệt đơn hàng và xác nhận giao hàng thành công, đăng banner quảng cáo giới thiệu sản phẩ</w:t>
+      </w:r>
+      <w:r>
+        <w:t>m. Nhân viên không được thực hiện bất kì tác vụ nào liên quan đến giỏ hàng đặt hàng. Về chức năng tra cứu, tìm kiếm sản phẩm thì tất cả mọi người có thể sử dụng mà không cần đăng nhập. Khách hàng sẽ được yêu cầu đăng ký tài khoản v</w:t>
+      </w:r>
+      <w:r>
+        <w:t>à đăng nhập để thêm sản phẩm vào giỏ</w:t>
+      </w:r>
+      <w:r>
+        <w:t xml:space="preserve"> hàng, </w:t>
+      </w:r>
+      <w:proofErr w:type="gramStart"/>
+      <w:r>
+        <w:t>theo</w:t>
+      </w:r>
+      <w:proofErr w:type="gramEnd"/>
+      <w:r>
+        <w:t xml:space="preserve"> dõi tình trạng đơn hàng, và hủy đơn hàng trong khi đơn hàng đang ở trạng thái chờ duyệt.</w:t>
+      </w:r>
+      <w:r>
+        <w:t xml:space="preserve"> Ngoài ra bên admin sẽ có màn hình hiển thị các chỉ số thống kê chung như thống kê tổng số lượng sản phẩm, tổng số lượng khách hàng đã đăng ký, lượt xem của từng sản phẩm, số bình luận của từng sản </w:t>
+      </w:r>
+      <w:proofErr w:type="gramStart"/>
+      <w:r>
+        <w:t>phẩm,</w:t>
+      </w:r>
+      <w:r>
+        <w:t xml:space="preserve"> </w:t>
+      </w:r>
+      <w:r>
+        <w:t>…</w:t>
+      </w:r>
       <w:bookmarkStart w:id="56" w:name="_GoBack"/>
       <w:bookmarkEnd w:id="56"/>
-      <w:r>
-        <w:t>Chương trình được thiết kế nhắm đến mô hình kinh doanh vừa và nhỏ, có rất ít chi nhánh (chỉ từ 1 chi nhánh trở lên).</w:t>
-      </w:r>
-      <w:r>
-        <w:t xml:space="preserve"> Với số lượng nhân viên vừa phải, từ 3 đến 5 người, gồm 1 người quản lý chính, và lượng khách hàng dao động từ 5 đến 10 người trên 1 ngày.  </w:t>
-      </w:r>
-      <w:r>
-        <w:t>Người quản lý sẽ</w:t>
-      </w:r>
-      <w:r>
-        <w:t xml:space="preserve"> kiêm admin</w:t>
-      </w:r>
-      <w:r>
-        <w:t>. Chỉ admin mới có quyền thêm, xóa nhân viên. Nhân viên có quyền hạn thấp hơn chỉ truy cập  chỉnh sữa thay đổi về sản phẩm, loại sản phẩm, hang sản xuất, danh mục sản phẩm, phản hồi bình luận sản phẩm, duyệt đơn hàng và xác nhận giao hàng thành công, đăng banner quảng cáo giới thiệu sản phẩ</w:t>
-      </w:r>
-      <w:r>
-        <w:t>m. Nhân viên không được thực hiện bất kì tác vụ nào liên quan đến giỏ hàng đặt hàng. Về chức năng tra cứu, tìm kiếm sản phẩm thì tất cả mọi người có thể sử dụng mà không cần đăng nhập. Khách hàng sẽ được yêu cầu đăng ký tài khoản v</w:t>
-      </w:r>
-      <w:r>
-        <w:t>à đăng nhập để thêm sản phẩm vào giỏ</w:t>
-      </w:r>
-      <w:r>
-        <w:t xml:space="preserve"> hàng, </w:t>
-      </w:r>
-      <w:proofErr w:type="gramStart"/>
-      <w:r>
-        <w:t>theo</w:t>
-      </w:r>
-      <w:proofErr w:type="gramEnd"/>
-      <w:r>
-        <w:t xml:space="preserve"> dõi tình trạng đơn hàng, và hủy đơn hàng trong khi đơn hàng đang ở trạng thái chờ duyệt.</w:t>
-      </w:r>
-      <w:r>
-        <w:t xml:space="preserve"> Ngoài ra bên admin sẽ có màn hình hiển thị các chỉ số thống kê chung như thống kê tổng số lượng sản phẩm, tổng số lượng khách hàng đã đăng ký, lượt xem của từng sản phẩm, số bình luận của từng sản phẩm</w:t>
-      </w:r>
-      <w:proofErr w:type="gramStart"/>
-      <w:r>
-        <w:t>,…</w:t>
-      </w:r>
       <w:proofErr w:type="gramEnd"/>
     </w:p>
     <w:p>
@@ -25730,7 +25736,7 @@
         <w:noProof/>
         <w:color w:val="5B9BD5" w:themeColor="accent1"/>
       </w:rPr>
-      <w:t>ix</w:t>
+      <w:t>x</w:t>
     </w:r>
     <w:r>
       <w:rPr>
@@ -28862,7 +28868,7 @@
 </file>
 
 <file path=customXml/itemProps2.xml><?xml version="1.0" encoding="utf-8"?>
-<ds:datastoreItem xmlns:ds="http://schemas.openxmlformats.org/officeDocument/2006/customXml" ds:itemID="{5E0BD951-531C-4A45-BB5A-53ABE9FC0903}">
+<ds:datastoreItem xmlns:ds="http://schemas.openxmlformats.org/officeDocument/2006/customXml" ds:itemID="{43B8EB3A-0428-43F3-8756-1098CD27064C}">
   <ds:schemaRefs>
     <ds:schemaRef ds:uri="http://schemas.openxmlformats.org/officeDocument/2006/bibliography"/>
   </ds:schemaRefs>

</xml_diff>